<commit_message>
Patron DAO, Factory, Singleton
</commit_message>
<xml_diff>
--- a/PASOS.docx
+++ b/PASOS.docx
@@ -40,6 +40,7 @@
       </w:pPr>
       <w:r>
         <w:rPr>
+          <w:noProof/>
           <w:sz w:val="28"/>
           <w:szCs w:val="28"/>
         </w:rPr>
@@ -111,6 +112,7 @@
       </w:pPr>
       <w:r>
         <w:rPr>
+          <w:noProof/>
           <w:sz w:val="28"/>
           <w:szCs w:val="28"/>
         </w:rPr>
@@ -207,6 +209,7 @@
       </w:pPr>
       <w:r>
         <w:rPr>
+          <w:noProof/>
           <w:sz w:val="28"/>
           <w:szCs w:val="28"/>
         </w:rPr>
@@ -383,6 +386,7 @@
       </w:pPr>
       <w:r>
         <w:rPr>
+          <w:noProof/>
           <w:sz w:val="28"/>
           <w:szCs w:val="28"/>
         </w:rPr>
@@ -447,6 +451,7 @@
       </w:pPr>
       <w:r>
         <w:rPr>
+          <w:noProof/>
           <w:sz w:val="28"/>
           <w:szCs w:val="28"/>
         </w:rPr>
@@ -511,6 +516,7 @@
       </w:pPr>
       <w:r>
         <w:rPr>
+          <w:noProof/>
           <w:sz w:val="28"/>
           <w:szCs w:val="28"/>
         </w:rPr>
@@ -583,6 +589,7 @@
       </w:pPr>
       <w:r>
         <w:rPr>
+          <w:noProof/>
           <w:sz w:val="28"/>
           <w:szCs w:val="28"/>
         </w:rPr>
@@ -662,6 +669,7 @@
       </w:pPr>
       <w:r>
         <w:rPr>
+          <w:noProof/>
           <w:sz w:val="28"/>
           <w:szCs w:val="28"/>
         </w:rPr>
@@ -727,6 +735,7 @@
       </w:pPr>
       <w:r>
         <w:rPr>
+          <w:noProof/>
           <w:sz w:val="28"/>
           <w:szCs w:val="28"/>
         </w:rPr>
@@ -791,6 +800,7 @@
       </w:pPr>
       <w:r>
         <w:rPr>
+          <w:noProof/>
           <w:sz w:val="28"/>
           <w:szCs w:val="28"/>
         </w:rPr>
@@ -864,6 +874,7 @@
       </w:pPr>
       <w:r>
         <w:rPr>
+          <w:noProof/>
           <w:sz w:val="28"/>
           <w:szCs w:val="28"/>
         </w:rPr>
@@ -928,6 +939,7 @@
       </w:pPr>
       <w:r>
         <w:rPr>
+          <w:noProof/>
           <w:sz w:val="28"/>
           <w:szCs w:val="28"/>
         </w:rPr>
@@ -977,6 +989,7 @@
       </w:pPr>
       <w:r>
         <w:rPr>
+          <w:noProof/>
           <w:sz w:val="28"/>
           <w:szCs w:val="28"/>
         </w:rPr>
@@ -1027,6 +1040,7 @@
       </w:pPr>
       <w:r>
         <w:rPr>
+          <w:noProof/>
           <w:sz w:val="28"/>
           <w:szCs w:val="28"/>
         </w:rPr>
@@ -1076,6 +1090,7 @@
       </w:pPr>
       <w:r>
         <w:rPr>
+          <w:noProof/>
           <w:sz w:val="28"/>
           <w:szCs w:val="28"/>
         </w:rPr>
@@ -1197,6 +1212,7 @@
       </w:pPr>
       <w:r>
         <w:rPr>
+          <w:noProof/>
           <w:sz w:val="28"/>
           <w:szCs w:val="28"/>
         </w:rPr>
@@ -1246,6 +1262,7 @@
       </w:pPr>
       <w:r>
         <w:rPr>
+          <w:noProof/>
           <w:sz w:val="28"/>
           <w:szCs w:val="28"/>
         </w:rPr>
@@ -1299,6 +1316,104 @@
           <w:sz w:val="28"/>
           <w:szCs w:val="28"/>
         </w:rPr>
+        <w:drawing>
+          <wp:inline distT="0" distB="0" distL="0" distR="0" wp14:anchorId="0FEB8F0D" wp14:editId="755FC30D">
+            <wp:extent cx="5400040" cy="3218815"/>
+            <wp:effectExtent l="0" t="0" r="0" b="635"/>
+            <wp:docPr id="19" name="Imagen 19" descr="Texto&#10;&#10;Descripción generada automáticamente"/>
+            <wp:cNvGraphicFramePr>
+              <a:graphicFrameLocks xmlns:a="http://schemas.openxmlformats.org/drawingml/2006/main" noChangeAspect="1"/>
+            </wp:cNvGraphicFramePr>
+            <a:graphic xmlns:a="http://schemas.openxmlformats.org/drawingml/2006/main">
+              <a:graphicData uri="http://schemas.openxmlformats.org/drawingml/2006/picture">
+                <pic:pic xmlns:pic="http://schemas.openxmlformats.org/drawingml/2006/picture">
+                  <pic:nvPicPr>
+                    <pic:cNvPr id="19" name="Imagen 19" descr="Texto&#10;&#10;Descripción generada automáticamente"/>
+                    <pic:cNvPicPr/>
+                  </pic:nvPicPr>
+                  <pic:blipFill>
+                    <a:blip r:embed="rId21"/>
+                    <a:stretch>
+                      <a:fillRect/>
+                    </a:stretch>
+                  </pic:blipFill>
+                  <pic:spPr>
+                    <a:xfrm>
+                      <a:off x="0" y="0"/>
+                      <a:ext cx="5400040" cy="3218815"/>
+                    </a:xfrm>
+                    <a:prstGeom prst="rect">
+                      <a:avLst/>
+                    </a:prstGeom>
+                  </pic:spPr>
+                </pic:pic>
+              </a:graphicData>
+            </a:graphic>
+          </wp:inline>
+        </w:drawing>
+      </w:r>
+    </w:p>
+    <w:p>
+      <w:pPr>
+        <w:rPr>
+          <w:sz w:val="28"/>
+          <w:szCs w:val="28"/>
+        </w:rPr>
+      </w:pPr>
+    </w:p>
+    <w:p>
+      <w:pPr>
+        <w:rPr>
+          <w:sz w:val="28"/>
+          <w:szCs w:val="28"/>
+        </w:rPr>
+      </w:pPr>
+    </w:p>
+    <w:p>
+      <w:pPr>
+        <w:rPr>
+          <w:sz w:val="28"/>
+          <w:szCs w:val="28"/>
+        </w:rPr>
+      </w:pPr>
+    </w:p>
+    <w:p>
+      <w:pPr>
+        <w:rPr>
+          <w:sz w:val="28"/>
+          <w:szCs w:val="28"/>
+        </w:rPr>
+      </w:pPr>
+    </w:p>
+    <w:p>
+      <w:pPr>
+        <w:rPr>
+          <w:sz w:val="28"/>
+          <w:szCs w:val="28"/>
+        </w:rPr>
+      </w:pPr>
+    </w:p>
+    <w:p>
+      <w:pPr>
+        <w:rPr>
+          <w:sz w:val="28"/>
+          <w:szCs w:val="28"/>
+        </w:rPr>
+      </w:pPr>
+    </w:p>
+    <w:p>
+      <w:pPr>
+        <w:rPr>
+          <w:sz w:val="28"/>
+          <w:szCs w:val="28"/>
+        </w:rPr>
+      </w:pPr>
+      <w:r>
+        <w:rPr>
+          <w:sz w:val="28"/>
+          <w:szCs w:val="28"/>
+        </w:rPr>
+        <w:lastRenderedPageBreak/>
         <w:t>8) Aplicar patron Singleton</w:t>
       </w:r>
     </w:p>
@@ -1346,20 +1461,113 @@
         </w:rPr>
         <w:t>El DAO repite lo de creación de conexión</w:t>
       </w:r>
-    </w:p>
-    <w:p>
-      <w:pPr>
-        <w:rPr>
-          <w:sz w:val="28"/>
-          <w:szCs w:val="28"/>
-        </w:rPr>
-      </w:pPr>
-      <w:r>
-        <w:rPr>
-          <w:sz w:val="28"/>
-          <w:szCs w:val="28"/>
-        </w:rPr>
-        <w:t>(ACTUALIZAR IMÁGENES DONDE CAMBIO EL ORDEN DE LLAMADA DE NROPRESUPUESTO Y CBOX Y LA DE MANDAR TOTAL)</w:t>
+      <w:r>
+        <w:rPr>
+          <w:sz w:val="28"/>
+          <w:szCs w:val="28"/>
+        </w:rPr>
+        <w:t xml:space="preserve"> por lo tanto deberíamos crear una clase manipuladora que me permite tener siempre una instancia</w:t>
+      </w:r>
+    </w:p>
+    <w:p>
+      <w:pPr>
+        <w:rPr>
+          <w:sz w:val="28"/>
+          <w:szCs w:val="28"/>
+        </w:rPr>
+      </w:pPr>
+      <w:r>
+        <w:rPr>
+          <w:sz w:val="28"/>
+          <w:szCs w:val="28"/>
+        </w:rPr>
+        <w:t xml:space="preserve">Primero creamos una clase en accesoDatos a la cual la pueda llamar desde el DAO </w:t>
+      </w:r>
+      <w:r>
+        <w:rPr>
+          <w:sz w:val="28"/>
+          <w:szCs w:val="28"/>
+        </w:rPr>
+        <w:t>y no tener que siempre repetir lo de la conexión.</w:t>
+      </w:r>
+    </w:p>
+    <w:p>
+      <w:pPr>
+        <w:rPr>
+          <w:sz w:val="28"/>
+          <w:szCs w:val="28"/>
+        </w:rPr>
+      </w:pPr>
+      <w:r>
+        <w:rPr>
+          <w:sz w:val="28"/>
+          <w:szCs w:val="28"/>
+        </w:rPr>
+        <w:t>Primero) Crear helperDAO que seria un gestor de DAO o ayudante de DAO en carpeta accesoDatos</w:t>
+      </w:r>
+    </w:p>
+    <w:p>
+      <w:pPr>
+        <w:rPr>
+          <w:sz w:val="28"/>
+          <w:szCs w:val="28"/>
+        </w:rPr>
+      </w:pPr>
+      <w:r>
+        <w:rPr>
+          <w:sz w:val="28"/>
+          <w:szCs w:val="28"/>
+        </w:rPr>
+        <w:t>En HelperDAO.cs vamos a hacer toda la funcionalidad genérica que tenga que ver con los datos</w:t>
+      </w:r>
+    </w:p>
+    <w:p>
+      <w:pPr>
+        <w:rPr>
+          <w:sz w:val="28"/>
+          <w:szCs w:val="28"/>
+        </w:rPr>
+      </w:pPr>
+      <w:r>
+        <w:rPr>
+          <w:sz w:val="28"/>
+          <w:szCs w:val="28"/>
+        </w:rPr>
+        <w:drawing>
+          <wp:inline distT="0" distB="0" distL="0" distR="0" wp14:anchorId="752B7AC5" wp14:editId="70ED45E2">
+            <wp:extent cx="5400040" cy="978535"/>
+            <wp:effectExtent l="0" t="0" r="0" b="0"/>
+            <wp:docPr id="20" name="Imagen 20" descr="Interfaz de usuario gráfica, Texto, Aplicación&#10;&#10;Descripción generada automáticamente"/>
+            <wp:cNvGraphicFramePr>
+              <a:graphicFrameLocks xmlns:a="http://schemas.openxmlformats.org/drawingml/2006/main" noChangeAspect="1"/>
+            </wp:cNvGraphicFramePr>
+            <a:graphic xmlns:a="http://schemas.openxmlformats.org/drawingml/2006/main">
+              <a:graphicData uri="http://schemas.openxmlformats.org/drawingml/2006/picture">
+                <pic:pic xmlns:pic="http://schemas.openxmlformats.org/drawingml/2006/picture">
+                  <pic:nvPicPr>
+                    <pic:cNvPr id="20" name="Imagen 20" descr="Interfaz de usuario gráfica, Texto, Aplicación&#10;&#10;Descripción generada automáticamente"/>
+                    <pic:cNvPicPr/>
+                  </pic:nvPicPr>
+                  <pic:blipFill>
+                    <a:blip r:embed="rId22"/>
+                    <a:stretch>
+                      <a:fillRect/>
+                    </a:stretch>
+                  </pic:blipFill>
+                  <pic:spPr>
+                    <a:xfrm>
+                      <a:off x="0" y="0"/>
+                      <a:ext cx="5400040" cy="978535"/>
+                    </a:xfrm>
+                    <a:prstGeom prst="rect">
+                      <a:avLst/>
+                    </a:prstGeom>
+                  </pic:spPr>
+                </pic:pic>
+              </a:graphicData>
+            </a:graphic>
+          </wp:inline>
+        </w:drawing>
       </w:r>
     </w:p>
     <w:sectPr>

</xml_diff>

<commit_message>
HelperDAO - Presupuesto DAO PatronSingleton
</commit_message>
<xml_diff>
--- a/PASOS.docx
+++ b/PASOS.docx
@@ -14,15 +14,248 @@
           <w:sz w:val="28"/>
           <w:szCs w:val="28"/>
         </w:rPr>
-        <w:t>1) Crear GestorPresupuesto.cs en carpeta servicios (tiene una instancia dao de IPresupuestoDao.cs, se ocupa de la logica como que me diga el proximo presupuesto, creo un private IPresupuestoDAO dao siendo dao un objeto y le doy directamente la interfaz que contiene los metodos, uso la interfaz pq me obliga a tener los metodos hechos</w:t>
-      </w:r>
-      <w:r>
-        <w:rPr>
-          <w:sz w:val="28"/>
-          <w:szCs w:val="28"/>
-        </w:rPr>
-        <w:t>, dao es la interfaz que llama a PresupuestoDao.cs junto con sus metodos</w:t>
-      </w:r>
+        <w:t xml:space="preserve">1) Crear </w:t>
+      </w:r>
+      <w:proofErr w:type="spellStart"/>
+      <w:r>
+        <w:rPr>
+          <w:sz w:val="28"/>
+          <w:szCs w:val="28"/>
+        </w:rPr>
+        <w:t>GestorPresupuesto.cs</w:t>
+      </w:r>
+      <w:proofErr w:type="spellEnd"/>
+      <w:r>
+        <w:rPr>
+          <w:sz w:val="28"/>
+          <w:szCs w:val="28"/>
+        </w:rPr>
+        <w:t xml:space="preserve"> en carpeta servicios (tiene una instancia </w:t>
+      </w:r>
+      <w:proofErr w:type="spellStart"/>
+      <w:r>
+        <w:rPr>
+          <w:sz w:val="28"/>
+          <w:szCs w:val="28"/>
+        </w:rPr>
+        <w:t>dao</w:t>
+      </w:r>
+      <w:proofErr w:type="spellEnd"/>
+      <w:r>
+        <w:rPr>
+          <w:sz w:val="28"/>
+          <w:szCs w:val="28"/>
+        </w:rPr>
+        <w:t xml:space="preserve"> de </w:t>
+      </w:r>
+      <w:proofErr w:type="spellStart"/>
+      <w:r>
+        <w:rPr>
+          <w:sz w:val="28"/>
+          <w:szCs w:val="28"/>
+        </w:rPr>
+        <w:t>IPresupuestoDao.cs</w:t>
+      </w:r>
+      <w:proofErr w:type="spellEnd"/>
+      <w:r>
+        <w:rPr>
+          <w:sz w:val="28"/>
+          <w:szCs w:val="28"/>
+        </w:rPr>
+        <w:t xml:space="preserve">, se ocupa de la </w:t>
+      </w:r>
+      <w:proofErr w:type="spellStart"/>
+      <w:r>
+        <w:rPr>
+          <w:sz w:val="28"/>
+          <w:szCs w:val="28"/>
+        </w:rPr>
+        <w:t>logica</w:t>
+      </w:r>
+      <w:proofErr w:type="spellEnd"/>
+      <w:r>
+        <w:rPr>
+          <w:sz w:val="28"/>
+          <w:szCs w:val="28"/>
+        </w:rPr>
+        <w:t xml:space="preserve"> como que me diga el </w:t>
+      </w:r>
+      <w:proofErr w:type="spellStart"/>
+      <w:r>
+        <w:rPr>
+          <w:sz w:val="28"/>
+          <w:szCs w:val="28"/>
+        </w:rPr>
+        <w:t>proximo</w:t>
+      </w:r>
+      <w:proofErr w:type="spellEnd"/>
+      <w:r>
+        <w:rPr>
+          <w:sz w:val="28"/>
+          <w:szCs w:val="28"/>
+        </w:rPr>
+        <w:t xml:space="preserve"> presupuesto, creo un </w:t>
+      </w:r>
+      <w:proofErr w:type="spellStart"/>
+      <w:r>
+        <w:rPr>
+          <w:sz w:val="28"/>
+          <w:szCs w:val="28"/>
+        </w:rPr>
+        <w:t>private</w:t>
+      </w:r>
+      <w:proofErr w:type="spellEnd"/>
+      <w:r>
+        <w:rPr>
+          <w:sz w:val="28"/>
+          <w:szCs w:val="28"/>
+        </w:rPr>
+        <w:t xml:space="preserve"> </w:t>
+      </w:r>
+      <w:proofErr w:type="spellStart"/>
+      <w:r>
+        <w:rPr>
+          <w:sz w:val="28"/>
+          <w:szCs w:val="28"/>
+        </w:rPr>
+        <w:t>IPresupuestoDAO</w:t>
+      </w:r>
+      <w:proofErr w:type="spellEnd"/>
+      <w:r>
+        <w:rPr>
+          <w:sz w:val="28"/>
+          <w:szCs w:val="28"/>
+        </w:rPr>
+        <w:t xml:space="preserve"> </w:t>
+      </w:r>
+      <w:proofErr w:type="spellStart"/>
+      <w:r>
+        <w:rPr>
+          <w:sz w:val="28"/>
+          <w:szCs w:val="28"/>
+        </w:rPr>
+        <w:t>dao</w:t>
+      </w:r>
+      <w:proofErr w:type="spellEnd"/>
+      <w:r>
+        <w:rPr>
+          <w:sz w:val="28"/>
+          <w:szCs w:val="28"/>
+        </w:rPr>
+        <w:t xml:space="preserve"> siendo </w:t>
+      </w:r>
+      <w:proofErr w:type="spellStart"/>
+      <w:r>
+        <w:rPr>
+          <w:sz w:val="28"/>
+          <w:szCs w:val="28"/>
+        </w:rPr>
+        <w:t>dao</w:t>
+      </w:r>
+      <w:proofErr w:type="spellEnd"/>
+      <w:r>
+        <w:rPr>
+          <w:sz w:val="28"/>
+          <w:szCs w:val="28"/>
+        </w:rPr>
+        <w:t xml:space="preserve"> un objeto y le doy directamente la interfaz que contiene los </w:t>
+      </w:r>
+      <w:proofErr w:type="spellStart"/>
+      <w:r>
+        <w:rPr>
+          <w:sz w:val="28"/>
+          <w:szCs w:val="28"/>
+        </w:rPr>
+        <w:t>metodos</w:t>
+      </w:r>
+      <w:proofErr w:type="spellEnd"/>
+      <w:r>
+        <w:rPr>
+          <w:sz w:val="28"/>
+          <w:szCs w:val="28"/>
+        </w:rPr>
+        <w:t xml:space="preserve">, uso la interfaz </w:t>
+      </w:r>
+      <w:proofErr w:type="spellStart"/>
+      <w:r>
+        <w:rPr>
+          <w:sz w:val="28"/>
+          <w:szCs w:val="28"/>
+        </w:rPr>
+        <w:t>pq</w:t>
+      </w:r>
+      <w:proofErr w:type="spellEnd"/>
+      <w:r>
+        <w:rPr>
+          <w:sz w:val="28"/>
+          <w:szCs w:val="28"/>
+        </w:rPr>
+        <w:t xml:space="preserve"> me obliga a tener los </w:t>
+      </w:r>
+      <w:proofErr w:type="spellStart"/>
+      <w:r>
+        <w:rPr>
+          <w:sz w:val="28"/>
+          <w:szCs w:val="28"/>
+        </w:rPr>
+        <w:t>metodos</w:t>
+      </w:r>
+      <w:proofErr w:type="spellEnd"/>
+      <w:r>
+        <w:rPr>
+          <w:sz w:val="28"/>
+          <w:szCs w:val="28"/>
+        </w:rPr>
+        <w:t xml:space="preserve"> hechos</w:t>
+      </w:r>
+      <w:r>
+        <w:rPr>
+          <w:sz w:val="28"/>
+          <w:szCs w:val="28"/>
+        </w:rPr>
+        <w:t xml:space="preserve">, </w:t>
+      </w:r>
+      <w:proofErr w:type="spellStart"/>
+      <w:r>
+        <w:rPr>
+          <w:sz w:val="28"/>
+          <w:szCs w:val="28"/>
+        </w:rPr>
+        <w:t>dao</w:t>
+      </w:r>
+      <w:proofErr w:type="spellEnd"/>
+      <w:r>
+        <w:rPr>
+          <w:sz w:val="28"/>
+          <w:szCs w:val="28"/>
+        </w:rPr>
+        <w:t xml:space="preserve"> es la interfaz que llama a </w:t>
+      </w:r>
+      <w:proofErr w:type="spellStart"/>
+      <w:r>
+        <w:rPr>
+          <w:sz w:val="28"/>
+          <w:szCs w:val="28"/>
+        </w:rPr>
+        <w:t>PresupuestoDao.cs</w:t>
+      </w:r>
+      <w:proofErr w:type="spellEnd"/>
+      <w:r>
+        <w:rPr>
+          <w:sz w:val="28"/>
+          <w:szCs w:val="28"/>
+        </w:rPr>
+        <w:t xml:space="preserve"> junto con sus </w:t>
+      </w:r>
+      <w:proofErr w:type="spellStart"/>
+      <w:r>
+        <w:rPr>
+          <w:sz w:val="28"/>
+          <w:szCs w:val="28"/>
+        </w:rPr>
+        <w:t>metodos</w:t>
+      </w:r>
+      <w:proofErr w:type="spellEnd"/>
       <w:r>
         <w:rPr>
           <w:sz w:val="28"/>
@@ -100,7 +333,103 @@
           <w:sz w:val="28"/>
           <w:szCs w:val="28"/>
         </w:rPr>
-        <w:t>) Crear IPresupuestoDAO.cs en carpeta accesoDatos (interfaz que contiene los metodos que debe implementar PResupuestoDAO al acceder a datos, me obliga a implementar los metodos en PresupuestoDAO.cs)</w:t>
+        <w:t xml:space="preserve">) Crear </w:t>
+      </w:r>
+      <w:proofErr w:type="spellStart"/>
+      <w:r>
+        <w:rPr>
+          <w:sz w:val="28"/>
+          <w:szCs w:val="28"/>
+        </w:rPr>
+        <w:t>IPresupuestoDAO.cs</w:t>
+      </w:r>
+      <w:proofErr w:type="spellEnd"/>
+      <w:r>
+        <w:rPr>
+          <w:sz w:val="28"/>
+          <w:szCs w:val="28"/>
+        </w:rPr>
+        <w:t xml:space="preserve"> en carpeta </w:t>
+      </w:r>
+      <w:proofErr w:type="spellStart"/>
+      <w:r>
+        <w:rPr>
+          <w:sz w:val="28"/>
+          <w:szCs w:val="28"/>
+        </w:rPr>
+        <w:t>accesoDatos</w:t>
+      </w:r>
+      <w:proofErr w:type="spellEnd"/>
+      <w:r>
+        <w:rPr>
+          <w:sz w:val="28"/>
+          <w:szCs w:val="28"/>
+        </w:rPr>
+        <w:t xml:space="preserve"> (interfaz que contiene los </w:t>
+      </w:r>
+      <w:proofErr w:type="spellStart"/>
+      <w:r>
+        <w:rPr>
+          <w:sz w:val="28"/>
+          <w:szCs w:val="28"/>
+        </w:rPr>
+        <w:t>metodos</w:t>
+      </w:r>
+      <w:proofErr w:type="spellEnd"/>
+      <w:r>
+        <w:rPr>
+          <w:sz w:val="28"/>
+          <w:szCs w:val="28"/>
+        </w:rPr>
+        <w:t xml:space="preserve"> que debe implementar </w:t>
+      </w:r>
+      <w:proofErr w:type="spellStart"/>
+      <w:r>
+        <w:rPr>
+          <w:sz w:val="28"/>
+          <w:szCs w:val="28"/>
+        </w:rPr>
+        <w:t>PResupuestoDAO</w:t>
+      </w:r>
+      <w:proofErr w:type="spellEnd"/>
+      <w:r>
+        <w:rPr>
+          <w:sz w:val="28"/>
+          <w:szCs w:val="28"/>
+        </w:rPr>
+        <w:t xml:space="preserve"> al acceder a datos, me obliga a implementar los </w:t>
+      </w:r>
+      <w:proofErr w:type="spellStart"/>
+      <w:r>
+        <w:rPr>
+          <w:sz w:val="28"/>
+          <w:szCs w:val="28"/>
+        </w:rPr>
+        <w:t>metodos</w:t>
+      </w:r>
+      <w:proofErr w:type="spellEnd"/>
+      <w:r>
+        <w:rPr>
+          <w:sz w:val="28"/>
+          <w:szCs w:val="28"/>
+        </w:rPr>
+        <w:t xml:space="preserve"> en </w:t>
+      </w:r>
+      <w:proofErr w:type="spellStart"/>
+      <w:r>
+        <w:rPr>
+          <w:sz w:val="28"/>
+          <w:szCs w:val="28"/>
+        </w:rPr>
+        <w:t>PresupuestoDAO.cs</w:t>
+      </w:r>
+      <w:proofErr w:type="spellEnd"/>
+      <w:r>
+        <w:rPr>
+          <w:sz w:val="28"/>
+          <w:szCs w:val="28"/>
+        </w:rPr>
+        <w:t>)</w:t>
       </w:r>
     </w:p>
     <w:p>
@@ -197,7 +526,71 @@
           <w:sz w:val="28"/>
           <w:szCs w:val="28"/>
         </w:rPr>
-        <w:t>) Crear PresupuestoDAO.cs en carpeta accesoDatos (va a contener los metodos encargados del presupuesto que utilizan la BD y contienen codigo SQL)</w:t>
+        <w:t xml:space="preserve">) Crear </w:t>
+      </w:r>
+      <w:proofErr w:type="spellStart"/>
+      <w:r>
+        <w:rPr>
+          <w:sz w:val="28"/>
+          <w:szCs w:val="28"/>
+        </w:rPr>
+        <w:t>PresupuestoDAO.cs</w:t>
+      </w:r>
+      <w:proofErr w:type="spellEnd"/>
+      <w:r>
+        <w:rPr>
+          <w:sz w:val="28"/>
+          <w:szCs w:val="28"/>
+        </w:rPr>
+        <w:t xml:space="preserve"> en carpeta </w:t>
+      </w:r>
+      <w:proofErr w:type="spellStart"/>
+      <w:r>
+        <w:rPr>
+          <w:sz w:val="28"/>
+          <w:szCs w:val="28"/>
+        </w:rPr>
+        <w:t>accesoDatos</w:t>
+      </w:r>
+      <w:proofErr w:type="spellEnd"/>
+      <w:r>
+        <w:rPr>
+          <w:sz w:val="28"/>
+          <w:szCs w:val="28"/>
+        </w:rPr>
+        <w:t xml:space="preserve"> (va a contener los </w:t>
+      </w:r>
+      <w:proofErr w:type="spellStart"/>
+      <w:r>
+        <w:rPr>
+          <w:sz w:val="28"/>
+          <w:szCs w:val="28"/>
+        </w:rPr>
+        <w:t>metodos</w:t>
+      </w:r>
+      <w:proofErr w:type="spellEnd"/>
+      <w:r>
+        <w:rPr>
+          <w:sz w:val="28"/>
+          <w:szCs w:val="28"/>
+        </w:rPr>
+        <w:t xml:space="preserve"> encargados del presupuesto que utilizan la BD y contienen </w:t>
+      </w:r>
+      <w:proofErr w:type="spellStart"/>
+      <w:r>
+        <w:rPr>
+          <w:sz w:val="28"/>
+          <w:szCs w:val="28"/>
+        </w:rPr>
+        <w:t>codigo</w:t>
+      </w:r>
+      <w:proofErr w:type="spellEnd"/>
+      <w:r>
+        <w:rPr>
+          <w:sz w:val="28"/>
+          <w:szCs w:val="28"/>
+        </w:rPr>
+        <w:t xml:space="preserve"> SQL)</w:t>
       </w:r>
     </w:p>
     <w:p>
@@ -577,7 +970,48 @@
           <w:sz w:val="28"/>
           <w:szCs w:val="28"/>
         </w:rPr>
-        <w:t xml:space="preserve"> Patron Factory para quitar new GestorPresupuesto()</w:t>
+        <w:t xml:space="preserve"> </w:t>
+      </w:r>
+      <w:proofErr w:type="spellStart"/>
+      <w:r>
+        <w:rPr>
+          <w:sz w:val="28"/>
+          <w:szCs w:val="28"/>
+        </w:rPr>
+        <w:t>Patron</w:t>
+      </w:r>
+      <w:proofErr w:type="spellEnd"/>
+      <w:r>
+        <w:rPr>
+          <w:sz w:val="28"/>
+          <w:szCs w:val="28"/>
+        </w:rPr>
+        <w:t xml:space="preserve"> Factory para quitar new </w:t>
+      </w:r>
+      <w:proofErr w:type="spellStart"/>
+      <w:proofErr w:type="gramStart"/>
+      <w:r>
+        <w:rPr>
+          <w:sz w:val="28"/>
+          <w:szCs w:val="28"/>
+        </w:rPr>
+        <w:t>GestorPresupuesto</w:t>
+      </w:r>
+      <w:proofErr w:type="spellEnd"/>
+      <w:r>
+        <w:rPr>
+          <w:sz w:val="28"/>
+          <w:szCs w:val="28"/>
+        </w:rPr>
+        <w:t>(</w:t>
+      </w:r>
+      <w:proofErr w:type="gramEnd"/>
+      <w:r>
+        <w:rPr>
+          <w:sz w:val="28"/>
+          <w:szCs w:val="28"/>
+        </w:rPr>
+        <w:t>)</w:t>
       </w:r>
     </w:p>
     <w:p>
@@ -642,8 +1076,49 @@
           <w:sz w:val="28"/>
           <w:szCs w:val="28"/>
         </w:rPr>
-        <w:t>5) Creamos patron factory dentro de carpeta accesoDatos</w:t>
-      </w:r>
+        <w:t xml:space="preserve">5) Creamos </w:t>
+      </w:r>
+      <w:proofErr w:type="spellStart"/>
+      <w:r>
+        <w:rPr>
+          <w:sz w:val="28"/>
+          <w:szCs w:val="28"/>
+        </w:rPr>
+        <w:t>patron</w:t>
+      </w:r>
+      <w:proofErr w:type="spellEnd"/>
+      <w:r>
+        <w:rPr>
+          <w:sz w:val="28"/>
+          <w:szCs w:val="28"/>
+        </w:rPr>
+        <w:t xml:space="preserve"> </w:t>
+      </w:r>
+      <w:proofErr w:type="spellStart"/>
+      <w:r>
+        <w:rPr>
+          <w:sz w:val="28"/>
+          <w:szCs w:val="28"/>
+        </w:rPr>
+        <w:t>factory</w:t>
+      </w:r>
+      <w:proofErr w:type="spellEnd"/>
+      <w:r>
+        <w:rPr>
+          <w:sz w:val="28"/>
+          <w:szCs w:val="28"/>
+        </w:rPr>
+        <w:t xml:space="preserve"> dentro de carpeta </w:t>
+      </w:r>
+      <w:proofErr w:type="spellStart"/>
+      <w:r>
+        <w:rPr>
+          <w:sz w:val="28"/>
+          <w:szCs w:val="28"/>
+        </w:rPr>
+        <w:t>accesoDatos</w:t>
+      </w:r>
+      <w:proofErr w:type="spellEnd"/>
     </w:p>
     <w:p>
       <w:pPr>
@@ -788,7 +1263,39 @@
           <w:sz w:val="28"/>
           <w:szCs w:val="28"/>
         </w:rPr>
-        <w:t>Tercero) Tengo un gestor de presupuesto que tiene un constructor, ese constructor tiene un factory y ese factory lo que hace es crear el presupuesto.</w:t>
+        <w:t xml:space="preserve">Tercero) Tengo un gestor de presupuesto que tiene un constructor, ese constructor tiene un </w:t>
+      </w:r>
+      <w:proofErr w:type="spellStart"/>
+      <w:r>
+        <w:rPr>
+          <w:sz w:val="28"/>
+          <w:szCs w:val="28"/>
+        </w:rPr>
+        <w:t>factory</w:t>
+      </w:r>
+      <w:proofErr w:type="spellEnd"/>
+      <w:r>
+        <w:rPr>
+          <w:sz w:val="28"/>
+          <w:szCs w:val="28"/>
+        </w:rPr>
+        <w:t xml:space="preserve"> y ese </w:t>
+      </w:r>
+      <w:proofErr w:type="spellStart"/>
+      <w:r>
+        <w:rPr>
+          <w:sz w:val="28"/>
+          <w:szCs w:val="28"/>
+        </w:rPr>
+        <w:t>factory</w:t>
+      </w:r>
+      <w:proofErr w:type="spellEnd"/>
+      <w:r>
+        <w:rPr>
+          <w:sz w:val="28"/>
+          <w:szCs w:val="28"/>
+        </w:rPr>
+        <w:t xml:space="preserve"> lo que hace es crear el presupuesto.</w:t>
       </w:r>
     </w:p>
     <w:p>
@@ -927,8 +1434,42 @@
           <w:sz w:val="28"/>
           <w:szCs w:val="28"/>
         </w:rPr>
-        <w:t>6) Ahora lo mismo con el método CargarProducto() del Form</w:t>
-      </w:r>
+        <w:t xml:space="preserve">6) Ahora lo mismo con el método </w:t>
+      </w:r>
+      <w:proofErr w:type="spellStart"/>
+      <w:proofErr w:type="gramStart"/>
+      <w:r>
+        <w:rPr>
+          <w:sz w:val="28"/>
+          <w:szCs w:val="28"/>
+        </w:rPr>
+        <w:t>CargarProducto</w:t>
+      </w:r>
+      <w:proofErr w:type="spellEnd"/>
+      <w:r>
+        <w:rPr>
+          <w:sz w:val="28"/>
+          <w:szCs w:val="28"/>
+        </w:rPr>
+        <w:t>(</w:t>
+      </w:r>
+      <w:proofErr w:type="gramEnd"/>
+      <w:r>
+        <w:rPr>
+          <w:sz w:val="28"/>
+          <w:szCs w:val="28"/>
+        </w:rPr>
+        <w:t xml:space="preserve">) del </w:t>
+      </w:r>
+      <w:proofErr w:type="spellStart"/>
+      <w:r>
+        <w:rPr>
+          <w:sz w:val="28"/>
+          <w:szCs w:val="28"/>
+        </w:rPr>
+        <w:t>Form</w:t>
+      </w:r>
+      <w:proofErr w:type="spellEnd"/>
     </w:p>
     <w:p>
       <w:pPr>
@@ -1313,6 +1854,7 @@
       </w:pPr>
       <w:r>
         <w:rPr>
+          <w:noProof/>
           <w:sz w:val="28"/>
           <w:szCs w:val="28"/>
         </w:rPr>
@@ -1414,22 +1956,63 @@
           <w:szCs w:val="28"/>
         </w:rPr>
         <w:lastRenderedPageBreak/>
-        <w:t>8) Aplicar patron Singleton</w:t>
-      </w:r>
-    </w:p>
-    <w:p>
-      <w:pPr>
-        <w:rPr>
-          <w:sz w:val="28"/>
-          <w:szCs w:val="28"/>
-        </w:rPr>
-      </w:pPr>
-      <w:r>
-        <w:rPr>
-          <w:sz w:val="28"/>
-          <w:szCs w:val="28"/>
-        </w:rPr>
-        <w:t>En el Form solo quedan los métodos referentes a la Interfaz</w:t>
+        <w:t xml:space="preserve">8) Aplicar </w:t>
+      </w:r>
+      <w:proofErr w:type="spellStart"/>
+      <w:r>
+        <w:rPr>
+          <w:sz w:val="28"/>
+          <w:szCs w:val="28"/>
+        </w:rPr>
+        <w:t>patron</w:t>
+      </w:r>
+      <w:proofErr w:type="spellEnd"/>
+      <w:r>
+        <w:rPr>
+          <w:sz w:val="28"/>
+          <w:szCs w:val="28"/>
+        </w:rPr>
+        <w:t xml:space="preserve"> </w:t>
+      </w:r>
+      <w:proofErr w:type="spellStart"/>
+      <w:r>
+        <w:rPr>
+          <w:sz w:val="28"/>
+          <w:szCs w:val="28"/>
+        </w:rPr>
+        <w:t>Singleton</w:t>
+      </w:r>
+      <w:proofErr w:type="spellEnd"/>
+    </w:p>
+    <w:p>
+      <w:pPr>
+        <w:rPr>
+          <w:sz w:val="28"/>
+          <w:szCs w:val="28"/>
+        </w:rPr>
+      </w:pPr>
+      <w:r>
+        <w:rPr>
+          <w:sz w:val="28"/>
+          <w:szCs w:val="28"/>
+        </w:rPr>
+        <w:t xml:space="preserve">En el </w:t>
+      </w:r>
+      <w:proofErr w:type="spellStart"/>
+      <w:r>
+        <w:rPr>
+          <w:sz w:val="28"/>
+          <w:szCs w:val="28"/>
+        </w:rPr>
+        <w:t>Form</w:t>
+      </w:r>
+      <w:proofErr w:type="spellEnd"/>
+      <w:r>
+        <w:rPr>
+          <w:sz w:val="28"/>
+          <w:szCs w:val="28"/>
+        </w:rPr>
+        <w:t xml:space="preserve"> solo quedan los métodos referentes a la Interfaz</w:t>
       </w:r>
     </w:p>
     <w:p>
@@ -1481,7 +2064,37 @@
           <w:sz w:val="28"/>
           <w:szCs w:val="28"/>
         </w:rPr>
-        <w:t xml:space="preserve">Primero creamos una clase en accesoDatos a la cual la pueda llamar desde el DAO </w:t>
+        <w:t>Primero</w:t>
+      </w:r>
+      <w:r>
+        <w:rPr>
+          <w:sz w:val="28"/>
+          <w:szCs w:val="28"/>
+        </w:rPr>
+        <w:t xml:space="preserve"> c</w:t>
+      </w:r>
+      <w:r>
+        <w:rPr>
+          <w:sz w:val="28"/>
+          <w:szCs w:val="28"/>
+        </w:rPr>
+        <w:t xml:space="preserve">reamos una clase en </w:t>
+      </w:r>
+      <w:proofErr w:type="spellStart"/>
+      <w:r>
+        <w:rPr>
+          <w:sz w:val="28"/>
+          <w:szCs w:val="28"/>
+        </w:rPr>
+        <w:t>accesoDatos</w:t>
+      </w:r>
+      <w:proofErr w:type="spellEnd"/>
+      <w:r>
+        <w:rPr>
+          <w:sz w:val="28"/>
+          <w:szCs w:val="28"/>
+        </w:rPr>
+        <w:t xml:space="preserve"> a la cual la pueda llamar desde el DAO </w:t>
       </w:r>
       <w:r>
         <w:rPr>
@@ -1503,33 +2116,114 @@
           <w:sz w:val="28"/>
           <w:szCs w:val="28"/>
         </w:rPr>
-        <w:t>Primero) Crear helperDAO que seria un gestor de DAO o ayudante de DAO en carpeta accesoDatos</w:t>
-      </w:r>
-    </w:p>
-    <w:p>
-      <w:pPr>
-        <w:rPr>
-          <w:sz w:val="28"/>
-          <w:szCs w:val="28"/>
-        </w:rPr>
-      </w:pPr>
-      <w:r>
-        <w:rPr>
-          <w:sz w:val="28"/>
-          <w:szCs w:val="28"/>
-        </w:rPr>
-        <w:t>En HelperDAO.cs vamos a hacer toda la funcionalidad genérica que tenga que ver con los datos</w:t>
-      </w:r>
-    </w:p>
-    <w:p>
-      <w:pPr>
-        <w:rPr>
-          <w:sz w:val="28"/>
-          <w:szCs w:val="28"/>
-        </w:rPr>
-      </w:pPr>
-      <w:r>
-        <w:rPr>
+        <w:t xml:space="preserve">Primero) Crear </w:t>
+      </w:r>
+      <w:proofErr w:type="spellStart"/>
+      <w:r>
+        <w:rPr>
+          <w:sz w:val="28"/>
+          <w:szCs w:val="28"/>
+        </w:rPr>
+        <w:t>helperDAO</w:t>
+      </w:r>
+      <w:proofErr w:type="spellEnd"/>
+      <w:r>
+        <w:rPr>
+          <w:sz w:val="28"/>
+          <w:szCs w:val="28"/>
+        </w:rPr>
+        <w:t xml:space="preserve"> que </w:t>
+      </w:r>
+      <w:proofErr w:type="spellStart"/>
+      <w:r>
+        <w:rPr>
+          <w:sz w:val="28"/>
+          <w:szCs w:val="28"/>
+        </w:rPr>
+        <w:t>seria</w:t>
+      </w:r>
+      <w:proofErr w:type="spellEnd"/>
+      <w:r>
+        <w:rPr>
+          <w:sz w:val="28"/>
+          <w:szCs w:val="28"/>
+        </w:rPr>
+        <w:t xml:space="preserve"> un gestor de DAO o ayudante de DAO en carpeta </w:t>
+      </w:r>
+      <w:proofErr w:type="spellStart"/>
+      <w:r>
+        <w:rPr>
+          <w:sz w:val="28"/>
+          <w:szCs w:val="28"/>
+        </w:rPr>
+        <w:t>accesoDatos</w:t>
+      </w:r>
+      <w:proofErr w:type="spellEnd"/>
+    </w:p>
+    <w:p>
+      <w:pPr>
+        <w:rPr>
+          <w:sz w:val="28"/>
+          <w:szCs w:val="28"/>
+        </w:rPr>
+      </w:pPr>
+      <w:r>
+        <w:rPr>
+          <w:sz w:val="28"/>
+          <w:szCs w:val="28"/>
+        </w:rPr>
+        <w:t xml:space="preserve">En </w:t>
+      </w:r>
+      <w:proofErr w:type="spellStart"/>
+      <w:r>
+        <w:rPr>
+          <w:sz w:val="28"/>
+          <w:szCs w:val="28"/>
+        </w:rPr>
+        <w:t>HelperDAO.cs</w:t>
+      </w:r>
+      <w:proofErr w:type="spellEnd"/>
+      <w:r>
+        <w:rPr>
+          <w:sz w:val="28"/>
+          <w:szCs w:val="28"/>
+        </w:rPr>
+        <w:t xml:space="preserve"> vamos a hacer toda la funcionalidad genérica que tenga que ver con los datos</w:t>
+      </w:r>
+      <w:r>
+        <w:rPr>
+          <w:sz w:val="28"/>
+          <w:szCs w:val="28"/>
+        </w:rPr>
+        <w:t xml:space="preserve">, quitar todo lo que se repite en </w:t>
+      </w:r>
+      <w:proofErr w:type="spellStart"/>
+      <w:r>
+        <w:rPr>
+          <w:sz w:val="28"/>
+          <w:szCs w:val="28"/>
+        </w:rPr>
+        <w:t>PresupuestoDAO</w:t>
+      </w:r>
+      <w:proofErr w:type="spellEnd"/>
+      <w:r>
+        <w:rPr>
+          <w:sz w:val="28"/>
+          <w:szCs w:val="28"/>
+        </w:rPr>
+        <w:t xml:space="preserve"> referido a la conexión a la BD.</w:t>
+      </w:r>
+    </w:p>
+    <w:p>
+      <w:pPr>
+        <w:rPr>
+          <w:sz w:val="28"/>
+          <w:szCs w:val="28"/>
+        </w:rPr>
+      </w:pPr>
+      <w:r>
+        <w:rPr>
+          <w:noProof/>
           <w:sz w:val="28"/>
           <w:szCs w:val="28"/>
         </w:rPr>
@@ -1569,6 +2263,696 @@
           </wp:inline>
         </w:drawing>
       </w:r>
+    </w:p>
+    <w:p>
+      <w:pPr>
+        <w:rPr>
+          <w:sz w:val="28"/>
+          <w:szCs w:val="28"/>
+        </w:rPr>
+      </w:pPr>
+      <w:r>
+        <w:rPr>
+          <w:sz w:val="28"/>
+          <w:szCs w:val="28"/>
+        </w:rPr>
+        <w:t xml:space="preserve">Segundo) Creamos el </w:t>
+      </w:r>
+      <w:proofErr w:type="spellStart"/>
+      <w:r>
+        <w:rPr>
+          <w:sz w:val="28"/>
+          <w:szCs w:val="28"/>
+        </w:rPr>
+        <w:t>Patron</w:t>
+      </w:r>
+      <w:proofErr w:type="spellEnd"/>
+      <w:r>
+        <w:rPr>
+          <w:sz w:val="28"/>
+          <w:szCs w:val="28"/>
+        </w:rPr>
+        <w:t xml:space="preserve"> </w:t>
+      </w:r>
+      <w:proofErr w:type="spellStart"/>
+      <w:r>
+        <w:rPr>
+          <w:sz w:val="28"/>
+          <w:szCs w:val="28"/>
+        </w:rPr>
+        <w:t>SIngleton</w:t>
+      </w:r>
+      <w:proofErr w:type="spellEnd"/>
+      <w:r>
+        <w:rPr>
+          <w:sz w:val="28"/>
+          <w:szCs w:val="28"/>
+        </w:rPr>
+        <w:t xml:space="preserve"> para la </w:t>
+      </w:r>
+      <w:proofErr w:type="gramStart"/>
+      <w:r>
+        <w:rPr>
+          <w:sz w:val="28"/>
+          <w:szCs w:val="28"/>
+        </w:rPr>
+        <w:t>instancia</w:t>
+      </w:r>
+      <w:proofErr w:type="gramEnd"/>
+      <w:r>
+        <w:rPr>
+          <w:sz w:val="28"/>
+          <w:szCs w:val="28"/>
+        </w:rPr>
+        <w:t xml:space="preserve"> pero ahora tengo que generar a partir de ahí todos los métodos necesarios que me den la funcionalidad.</w:t>
+      </w:r>
+    </w:p>
+    <w:p>
+      <w:pPr>
+        <w:rPr>
+          <w:sz w:val="28"/>
+          <w:szCs w:val="28"/>
+        </w:rPr>
+      </w:pPr>
+      <w:r>
+        <w:rPr>
+          <w:sz w:val="28"/>
+          <w:szCs w:val="28"/>
+        </w:rPr>
+        <w:drawing>
+          <wp:inline distT="0" distB="0" distL="0" distR="0" wp14:anchorId="6C2708EA" wp14:editId="73231488">
+            <wp:extent cx="5400040" cy="2646680"/>
+            <wp:effectExtent l="0" t="0" r="0" b="1270"/>
+            <wp:docPr id="3" name="Imagen 3" descr="Texto&#10;&#10;Descripción generada automáticamente"/>
+            <wp:cNvGraphicFramePr>
+              <a:graphicFrameLocks xmlns:a="http://schemas.openxmlformats.org/drawingml/2006/main" noChangeAspect="1"/>
+            </wp:cNvGraphicFramePr>
+            <a:graphic xmlns:a="http://schemas.openxmlformats.org/drawingml/2006/main">
+              <a:graphicData uri="http://schemas.openxmlformats.org/drawingml/2006/picture">
+                <pic:pic xmlns:pic="http://schemas.openxmlformats.org/drawingml/2006/picture">
+                  <pic:nvPicPr>
+                    <pic:cNvPr id="3" name="Imagen 3" descr="Texto&#10;&#10;Descripción generada automáticamente"/>
+                    <pic:cNvPicPr/>
+                  </pic:nvPicPr>
+                  <pic:blipFill>
+                    <a:blip r:embed="rId23"/>
+                    <a:stretch>
+                      <a:fillRect/>
+                    </a:stretch>
+                  </pic:blipFill>
+                  <pic:spPr>
+                    <a:xfrm>
+                      <a:off x="0" y="0"/>
+                      <a:ext cx="5400040" cy="2646680"/>
+                    </a:xfrm>
+                    <a:prstGeom prst="rect">
+                      <a:avLst/>
+                    </a:prstGeom>
+                  </pic:spPr>
+                </pic:pic>
+              </a:graphicData>
+            </a:graphic>
+          </wp:inline>
+        </w:drawing>
+      </w:r>
+    </w:p>
+    <w:p>
+      <w:pPr>
+        <w:rPr>
+          <w:sz w:val="28"/>
+          <w:szCs w:val="28"/>
+        </w:rPr>
+      </w:pPr>
+    </w:p>
+    <w:p>
+      <w:pPr>
+        <w:rPr>
+          <w:sz w:val="28"/>
+          <w:szCs w:val="28"/>
+        </w:rPr>
+      </w:pPr>
+    </w:p>
+    <w:p>
+      <w:pPr>
+        <w:rPr>
+          <w:sz w:val="28"/>
+          <w:szCs w:val="28"/>
+        </w:rPr>
+      </w:pPr>
+      <w:r>
+        <w:rPr>
+          <w:sz w:val="28"/>
+          <w:szCs w:val="28"/>
+        </w:rPr>
+        <w:lastRenderedPageBreak/>
+        <w:t>Tercero)</w:t>
+      </w:r>
+      <w:r>
+        <w:rPr>
+          <w:sz w:val="28"/>
+          <w:szCs w:val="28"/>
+        </w:rPr>
+        <w:t xml:space="preserve"> Crear los métodos de las consultas repetitivas</w:t>
+      </w:r>
+    </w:p>
+    <w:p>
+      <w:pPr>
+        <w:rPr>
+          <w:sz w:val="28"/>
+          <w:szCs w:val="28"/>
+        </w:rPr>
+      </w:pPr>
+      <w:r>
+        <w:rPr>
+          <w:sz w:val="28"/>
+          <w:szCs w:val="28"/>
+        </w:rPr>
+        <w:drawing>
+          <wp:inline distT="0" distB="0" distL="0" distR="0" wp14:anchorId="39E58D9C" wp14:editId="0FC2DA11">
+            <wp:extent cx="5400040" cy="3562350"/>
+            <wp:effectExtent l="0" t="0" r="0" b="0"/>
+            <wp:docPr id="21" name="Imagen 21" descr="Captura de pantalla de computadora&#10;&#10;Descripción generada automáticamente"/>
+            <wp:cNvGraphicFramePr>
+              <a:graphicFrameLocks xmlns:a="http://schemas.openxmlformats.org/drawingml/2006/main" noChangeAspect="1"/>
+            </wp:cNvGraphicFramePr>
+            <a:graphic xmlns:a="http://schemas.openxmlformats.org/drawingml/2006/main">
+              <a:graphicData uri="http://schemas.openxmlformats.org/drawingml/2006/picture">
+                <pic:pic xmlns:pic="http://schemas.openxmlformats.org/drawingml/2006/picture">
+                  <pic:nvPicPr>
+                    <pic:cNvPr id="21" name="Imagen 21" descr="Captura de pantalla de computadora&#10;&#10;Descripción generada automáticamente"/>
+                    <pic:cNvPicPr/>
+                  </pic:nvPicPr>
+                  <pic:blipFill>
+                    <a:blip r:embed="rId24"/>
+                    <a:stretch>
+                      <a:fillRect/>
+                    </a:stretch>
+                  </pic:blipFill>
+                  <pic:spPr>
+                    <a:xfrm>
+                      <a:off x="0" y="0"/>
+                      <a:ext cx="5400040" cy="3562350"/>
+                    </a:xfrm>
+                    <a:prstGeom prst="rect">
+                      <a:avLst/>
+                    </a:prstGeom>
+                  </pic:spPr>
+                </pic:pic>
+              </a:graphicData>
+            </a:graphic>
+          </wp:inline>
+        </w:drawing>
+      </w:r>
+    </w:p>
+    <w:p>
+      <w:pPr>
+        <w:rPr>
+          <w:sz w:val="28"/>
+          <w:szCs w:val="28"/>
+        </w:rPr>
+      </w:pPr>
+      <w:r>
+        <w:rPr>
+          <w:sz w:val="28"/>
+          <w:szCs w:val="28"/>
+        </w:rPr>
+        <w:t xml:space="preserve">Cuarto) Ejecutar este método desde </w:t>
+      </w:r>
+      <w:proofErr w:type="spellStart"/>
+      <w:r>
+        <w:rPr>
+          <w:sz w:val="28"/>
+          <w:szCs w:val="28"/>
+        </w:rPr>
+        <w:t>PresupuestoDAO</w:t>
+      </w:r>
+      <w:proofErr w:type="spellEnd"/>
+    </w:p>
+    <w:p>
+      <w:pPr>
+        <w:rPr>
+          <w:sz w:val="28"/>
+          <w:szCs w:val="28"/>
+        </w:rPr>
+      </w:pPr>
+      <w:r>
+        <w:rPr>
+          <w:sz w:val="28"/>
+          <w:szCs w:val="28"/>
+        </w:rPr>
+        <w:drawing>
+          <wp:inline distT="0" distB="0" distL="0" distR="0" wp14:anchorId="2752CEF2" wp14:editId="37E54B3D">
+            <wp:extent cx="5400040" cy="804545"/>
+            <wp:effectExtent l="0" t="0" r="0" b="0"/>
+            <wp:docPr id="22" name="Imagen 22" descr="Interfaz de usuario gráfica, Texto&#10;&#10;Descripción generada automáticamente"/>
+            <wp:cNvGraphicFramePr>
+              <a:graphicFrameLocks xmlns:a="http://schemas.openxmlformats.org/drawingml/2006/main" noChangeAspect="1"/>
+            </wp:cNvGraphicFramePr>
+            <a:graphic xmlns:a="http://schemas.openxmlformats.org/drawingml/2006/main">
+              <a:graphicData uri="http://schemas.openxmlformats.org/drawingml/2006/picture">
+                <pic:pic xmlns:pic="http://schemas.openxmlformats.org/drawingml/2006/picture">
+                  <pic:nvPicPr>
+                    <pic:cNvPr id="22" name="Imagen 22" descr="Interfaz de usuario gráfica, Texto&#10;&#10;Descripción generada automáticamente"/>
+                    <pic:cNvPicPr/>
+                  </pic:nvPicPr>
+                  <pic:blipFill>
+                    <a:blip r:embed="rId25"/>
+                    <a:stretch>
+                      <a:fillRect/>
+                    </a:stretch>
+                  </pic:blipFill>
+                  <pic:spPr>
+                    <a:xfrm>
+                      <a:off x="0" y="0"/>
+                      <a:ext cx="5400040" cy="804545"/>
+                    </a:xfrm>
+                    <a:prstGeom prst="rect">
+                      <a:avLst/>
+                    </a:prstGeom>
+                  </pic:spPr>
+                </pic:pic>
+              </a:graphicData>
+            </a:graphic>
+          </wp:inline>
+        </w:drawing>
+      </w:r>
+    </w:p>
+    <w:p>
+      <w:pPr>
+        <w:rPr>
+          <w:sz w:val="28"/>
+          <w:szCs w:val="28"/>
+        </w:rPr>
+      </w:pPr>
+    </w:p>
+    <w:p>
+      <w:pPr>
+        <w:rPr>
+          <w:sz w:val="28"/>
+          <w:szCs w:val="28"/>
+        </w:rPr>
+      </w:pPr>
+    </w:p>
+    <w:p>
+      <w:pPr>
+        <w:rPr>
+          <w:sz w:val="28"/>
+          <w:szCs w:val="28"/>
+        </w:rPr>
+      </w:pPr>
+    </w:p>
+    <w:p>
+      <w:pPr>
+        <w:rPr>
+          <w:sz w:val="28"/>
+          <w:szCs w:val="28"/>
+        </w:rPr>
+      </w:pPr>
+    </w:p>
+    <w:p>
+      <w:pPr>
+        <w:rPr>
+          <w:sz w:val="28"/>
+          <w:szCs w:val="28"/>
+        </w:rPr>
+      </w:pPr>
+    </w:p>
+    <w:p>
+      <w:pPr>
+        <w:rPr>
+          <w:sz w:val="28"/>
+          <w:szCs w:val="28"/>
+        </w:rPr>
+      </w:pPr>
+    </w:p>
+    <w:p>
+      <w:pPr>
+        <w:rPr>
+          <w:sz w:val="28"/>
+          <w:szCs w:val="28"/>
+        </w:rPr>
+      </w:pPr>
+    </w:p>
+    <w:p>
+      <w:pPr>
+        <w:rPr>
+          <w:sz w:val="28"/>
+          <w:szCs w:val="28"/>
+        </w:rPr>
+      </w:pPr>
+    </w:p>
+    <w:p>
+      <w:pPr>
+        <w:rPr>
+          <w:sz w:val="28"/>
+          <w:szCs w:val="28"/>
+        </w:rPr>
+      </w:pPr>
+    </w:p>
+    <w:p>
+      <w:pPr>
+        <w:rPr>
+          <w:sz w:val="28"/>
+          <w:szCs w:val="28"/>
+        </w:rPr>
+      </w:pPr>
+    </w:p>
+    <w:p>
+      <w:pPr>
+        <w:rPr>
+          <w:sz w:val="28"/>
+          <w:szCs w:val="28"/>
+        </w:rPr>
+      </w:pPr>
+    </w:p>
+    <w:p>
+      <w:pPr>
+        <w:rPr>
+          <w:sz w:val="28"/>
+          <w:szCs w:val="28"/>
+        </w:rPr>
+      </w:pPr>
+      <w:r>
+        <w:rPr>
+          <w:sz w:val="28"/>
+          <w:szCs w:val="28"/>
+        </w:rPr>
+        <w:lastRenderedPageBreak/>
+        <w:t xml:space="preserve">Quinto) Optimizar método de </w:t>
+      </w:r>
+      <w:proofErr w:type="spellStart"/>
+      <w:r>
+        <w:rPr>
+          <w:sz w:val="28"/>
+          <w:szCs w:val="28"/>
+        </w:rPr>
+        <w:t>ConsultaSQL</w:t>
+      </w:r>
+      <w:proofErr w:type="spellEnd"/>
+      <w:r>
+        <w:rPr>
+          <w:sz w:val="28"/>
+          <w:szCs w:val="28"/>
+        </w:rPr>
+        <w:t xml:space="preserve"> en </w:t>
+      </w:r>
+      <w:proofErr w:type="spellStart"/>
+      <w:r>
+        <w:rPr>
+          <w:sz w:val="28"/>
+          <w:szCs w:val="28"/>
+        </w:rPr>
+        <w:t>HelperDAO</w:t>
+      </w:r>
+      <w:proofErr w:type="spellEnd"/>
+    </w:p>
+    <w:p>
+      <w:pPr>
+        <w:rPr>
+          <w:sz w:val="28"/>
+          <w:szCs w:val="28"/>
+        </w:rPr>
+      </w:pPr>
+      <w:r>
+        <w:rPr>
+          <w:sz w:val="28"/>
+          <w:szCs w:val="28"/>
+        </w:rPr>
+        <w:drawing>
+          <wp:inline distT="0" distB="0" distL="0" distR="0" wp14:anchorId="793B31DF" wp14:editId="5B843C05">
+            <wp:extent cx="4366260" cy="4933094"/>
+            <wp:effectExtent l="0" t="0" r="0" b="1270"/>
+            <wp:docPr id="23" name="Imagen 23" descr="Captura de pantalla de computadora&#10;&#10;Descripción generada automáticamente"/>
+            <wp:cNvGraphicFramePr>
+              <a:graphicFrameLocks xmlns:a="http://schemas.openxmlformats.org/drawingml/2006/main" noChangeAspect="1"/>
+            </wp:cNvGraphicFramePr>
+            <a:graphic xmlns:a="http://schemas.openxmlformats.org/drawingml/2006/main">
+              <a:graphicData uri="http://schemas.openxmlformats.org/drawingml/2006/picture">
+                <pic:pic xmlns:pic="http://schemas.openxmlformats.org/drawingml/2006/picture">
+                  <pic:nvPicPr>
+                    <pic:cNvPr id="23" name="Imagen 23" descr="Captura de pantalla de computadora&#10;&#10;Descripción generada automáticamente"/>
+                    <pic:cNvPicPr/>
+                  </pic:nvPicPr>
+                  <pic:blipFill>
+                    <a:blip r:embed="rId26"/>
+                    <a:stretch>
+                      <a:fillRect/>
+                    </a:stretch>
+                  </pic:blipFill>
+                  <pic:spPr>
+                    <a:xfrm>
+                      <a:off x="0" y="0"/>
+                      <a:ext cx="4371316" cy="4938806"/>
+                    </a:xfrm>
+                    <a:prstGeom prst="rect">
+                      <a:avLst/>
+                    </a:prstGeom>
+                  </pic:spPr>
+                </pic:pic>
+              </a:graphicData>
+            </a:graphic>
+          </wp:inline>
+        </w:drawing>
+      </w:r>
+    </w:p>
+    <w:p>
+      <w:pPr>
+        <w:rPr>
+          <w:sz w:val="28"/>
+          <w:szCs w:val="28"/>
+        </w:rPr>
+      </w:pPr>
+      <w:r>
+        <w:rPr>
+          <w:sz w:val="28"/>
+          <w:szCs w:val="28"/>
+        </w:rPr>
+        <w:t>Sexto)</w:t>
+      </w:r>
+      <w:r>
+        <w:rPr>
+          <w:sz w:val="28"/>
+          <w:szCs w:val="28"/>
+        </w:rPr>
+        <w:t xml:space="preserve"> Crear método en </w:t>
+      </w:r>
+      <w:proofErr w:type="spellStart"/>
+      <w:r>
+        <w:rPr>
+          <w:sz w:val="28"/>
+          <w:szCs w:val="28"/>
+        </w:rPr>
+        <w:t>HelperDAO</w:t>
+      </w:r>
+      <w:proofErr w:type="spellEnd"/>
+      <w:r>
+        <w:rPr>
+          <w:sz w:val="28"/>
+          <w:szCs w:val="28"/>
+        </w:rPr>
+        <w:t xml:space="preserve"> para obtener el próximo ID</w:t>
+      </w:r>
+    </w:p>
+    <w:p>
+      <w:pPr>
+        <w:rPr>
+          <w:sz w:val="28"/>
+          <w:szCs w:val="28"/>
+        </w:rPr>
+      </w:pPr>
+      <w:r>
+        <w:rPr>
+          <w:sz w:val="28"/>
+          <w:szCs w:val="28"/>
+        </w:rPr>
+        <w:drawing>
+          <wp:inline distT="0" distB="0" distL="0" distR="0" wp14:anchorId="7779D720" wp14:editId="2BF4C2F2">
+            <wp:extent cx="4998720" cy="3087756"/>
+            <wp:effectExtent l="0" t="0" r="0" b="0"/>
+            <wp:docPr id="26" name="Imagen 26" descr="Texto&#10;&#10;Descripción generada automáticamente"/>
+            <wp:cNvGraphicFramePr>
+              <a:graphicFrameLocks xmlns:a="http://schemas.openxmlformats.org/drawingml/2006/main" noChangeAspect="1"/>
+            </wp:cNvGraphicFramePr>
+            <a:graphic xmlns:a="http://schemas.openxmlformats.org/drawingml/2006/main">
+              <a:graphicData uri="http://schemas.openxmlformats.org/drawingml/2006/picture">
+                <pic:pic xmlns:pic="http://schemas.openxmlformats.org/drawingml/2006/picture">
+                  <pic:nvPicPr>
+                    <pic:cNvPr id="26" name="Imagen 26" descr="Texto&#10;&#10;Descripción generada automáticamente"/>
+                    <pic:cNvPicPr/>
+                  </pic:nvPicPr>
+                  <pic:blipFill>
+                    <a:blip r:embed="rId27"/>
+                    <a:stretch>
+                      <a:fillRect/>
+                    </a:stretch>
+                  </pic:blipFill>
+                  <pic:spPr>
+                    <a:xfrm>
+                      <a:off x="0" y="0"/>
+                      <a:ext cx="4999345" cy="3088142"/>
+                    </a:xfrm>
+                    <a:prstGeom prst="rect">
+                      <a:avLst/>
+                    </a:prstGeom>
+                  </pic:spPr>
+                </pic:pic>
+              </a:graphicData>
+            </a:graphic>
+          </wp:inline>
+        </w:drawing>
+      </w:r>
+    </w:p>
+    <w:p>
+      <w:pPr>
+        <w:rPr>
+          <w:sz w:val="28"/>
+          <w:szCs w:val="28"/>
+        </w:rPr>
+      </w:pPr>
+      <w:r>
+        <w:rPr>
+          <w:sz w:val="28"/>
+          <w:szCs w:val="28"/>
+        </w:rPr>
+        <w:lastRenderedPageBreak/>
+        <w:t xml:space="preserve">Séptimo) Refactorizar método de obtención de próximo ID en </w:t>
+      </w:r>
+      <w:proofErr w:type="spellStart"/>
+      <w:r>
+        <w:rPr>
+          <w:sz w:val="28"/>
+          <w:szCs w:val="28"/>
+        </w:rPr>
+        <w:t>PresupuestoDAO</w:t>
+      </w:r>
+      <w:proofErr w:type="spellEnd"/>
+    </w:p>
+    <w:p>
+      <w:pPr>
+        <w:rPr>
+          <w:sz w:val="28"/>
+          <w:szCs w:val="28"/>
+        </w:rPr>
+      </w:pPr>
+      <w:r>
+        <w:rPr>
+          <w:sz w:val="28"/>
+          <w:szCs w:val="28"/>
+        </w:rPr>
+        <w:drawing>
+          <wp:inline distT="0" distB="0" distL="0" distR="0" wp14:anchorId="7B7A6DA4" wp14:editId="14E243F8">
+            <wp:extent cx="5400040" cy="1036320"/>
+            <wp:effectExtent l="0" t="0" r="0" b="0"/>
+            <wp:docPr id="25" name="Imagen 25" descr="Captura de pantalla de un celular&#10;&#10;Descripción generada automáticamente"/>
+            <wp:cNvGraphicFramePr>
+              <a:graphicFrameLocks xmlns:a="http://schemas.openxmlformats.org/drawingml/2006/main" noChangeAspect="1"/>
+            </wp:cNvGraphicFramePr>
+            <a:graphic xmlns:a="http://schemas.openxmlformats.org/drawingml/2006/main">
+              <a:graphicData uri="http://schemas.openxmlformats.org/drawingml/2006/picture">
+                <pic:pic xmlns:pic="http://schemas.openxmlformats.org/drawingml/2006/picture">
+                  <pic:nvPicPr>
+                    <pic:cNvPr id="25" name="Imagen 25" descr="Captura de pantalla de un celular&#10;&#10;Descripción generada automáticamente"/>
+                    <pic:cNvPicPr/>
+                  </pic:nvPicPr>
+                  <pic:blipFill>
+                    <a:blip r:embed="rId28"/>
+                    <a:stretch>
+                      <a:fillRect/>
+                    </a:stretch>
+                  </pic:blipFill>
+                  <pic:spPr>
+                    <a:xfrm>
+                      <a:off x="0" y="0"/>
+                      <a:ext cx="5400040" cy="1036320"/>
+                    </a:xfrm>
+                    <a:prstGeom prst="rect">
+                      <a:avLst/>
+                    </a:prstGeom>
+                  </pic:spPr>
+                </pic:pic>
+              </a:graphicData>
+            </a:graphic>
+          </wp:inline>
+        </w:drawing>
+      </w:r>
+    </w:p>
+    <w:p>
+      <w:pPr>
+        <w:rPr>
+          <w:sz w:val="28"/>
+          <w:szCs w:val="28"/>
+        </w:rPr>
+      </w:pPr>
+      <w:r>
+        <w:rPr>
+          <w:sz w:val="28"/>
+          <w:szCs w:val="28"/>
+        </w:rPr>
+        <w:t xml:space="preserve">Octavo) Crear método en </w:t>
+      </w:r>
+      <w:proofErr w:type="spellStart"/>
+      <w:r>
+        <w:rPr>
+          <w:sz w:val="28"/>
+          <w:szCs w:val="28"/>
+        </w:rPr>
+        <w:t>HelperDAO</w:t>
+      </w:r>
+      <w:proofErr w:type="spellEnd"/>
+      <w:r>
+        <w:rPr>
+          <w:sz w:val="28"/>
+          <w:szCs w:val="28"/>
+        </w:rPr>
+        <w:t xml:space="preserve"> para Crear nuevo Presupuesto</w:t>
+      </w:r>
+    </w:p>
+    <w:p>
+      <w:pPr>
+        <w:rPr>
+          <w:sz w:val="28"/>
+          <w:szCs w:val="28"/>
+        </w:rPr>
+      </w:pPr>
+    </w:p>
+    <w:p>
+      <w:pPr>
+        <w:rPr>
+          <w:sz w:val="28"/>
+          <w:szCs w:val="28"/>
+        </w:rPr>
+      </w:pPr>
+      <w:r>
+        <w:rPr>
+          <w:sz w:val="28"/>
+          <w:szCs w:val="28"/>
+        </w:rPr>
+        <w:t>Noveno)</w:t>
+      </w:r>
+    </w:p>
+    <w:p>
+      <w:pPr>
+        <w:rPr>
+          <w:sz w:val="28"/>
+          <w:szCs w:val="28"/>
+        </w:rPr>
+      </w:pPr>
+      <w:r>
+        <w:rPr>
+          <w:sz w:val="28"/>
+          <w:szCs w:val="28"/>
+        </w:rPr>
+        <w:t xml:space="preserve">Refactorizar método de obtención de próximo ID en </w:t>
+      </w:r>
+      <w:proofErr w:type="spellStart"/>
+      <w:r>
+        <w:rPr>
+          <w:sz w:val="28"/>
+          <w:szCs w:val="28"/>
+        </w:rPr>
+        <w:t>PresupuestoDAO</w:t>
+      </w:r>
+      <w:proofErr w:type="spellEnd"/>
     </w:p>
     <w:sectPr>
       <w:pgSz w:w="11906" w:h="16838"/>

</xml_diff>

<commit_message>
Enum - Update - Ver Detalles
</commit_message>
<xml_diff>
--- a/PASOS.docx
+++ b/PASOS.docx
@@ -14,15 +14,248 @@
           <w:sz w:val="28"/>
           <w:szCs w:val="28"/>
         </w:rPr>
-        <w:t>1) Crear GestorPresupuesto.cs en carpeta servicios (tiene una instancia dao de IPresupuestoDao.cs, se ocupa de la logica como que me diga el proximo presupuesto, creo un private IPresupuestoDAO dao siendo dao un objeto y le doy directamente la interfaz que contiene los metodos, uso la interfaz pq me obliga a tener los metodos hechos</w:t>
-      </w:r>
-      <w:r>
-        <w:rPr>
-          <w:sz w:val="28"/>
-          <w:szCs w:val="28"/>
-        </w:rPr>
-        <w:t>, dao es la interfaz que llama a PresupuestoDao.cs junto con sus metodos</w:t>
-      </w:r>
+        <w:t xml:space="preserve">1) Crear </w:t>
+      </w:r>
+      <w:proofErr w:type="spellStart"/>
+      <w:r>
+        <w:rPr>
+          <w:sz w:val="28"/>
+          <w:szCs w:val="28"/>
+        </w:rPr>
+        <w:t>GestorPresupuesto.cs</w:t>
+      </w:r>
+      <w:proofErr w:type="spellEnd"/>
+      <w:r>
+        <w:rPr>
+          <w:sz w:val="28"/>
+          <w:szCs w:val="28"/>
+        </w:rPr>
+        <w:t xml:space="preserve"> en carpeta servicios (tiene una instancia </w:t>
+      </w:r>
+      <w:proofErr w:type="spellStart"/>
+      <w:r>
+        <w:rPr>
+          <w:sz w:val="28"/>
+          <w:szCs w:val="28"/>
+        </w:rPr>
+        <w:t>dao</w:t>
+      </w:r>
+      <w:proofErr w:type="spellEnd"/>
+      <w:r>
+        <w:rPr>
+          <w:sz w:val="28"/>
+          <w:szCs w:val="28"/>
+        </w:rPr>
+        <w:t xml:space="preserve"> de </w:t>
+      </w:r>
+      <w:proofErr w:type="spellStart"/>
+      <w:r>
+        <w:rPr>
+          <w:sz w:val="28"/>
+          <w:szCs w:val="28"/>
+        </w:rPr>
+        <w:t>IPresupuestoDao.cs</w:t>
+      </w:r>
+      <w:proofErr w:type="spellEnd"/>
+      <w:r>
+        <w:rPr>
+          <w:sz w:val="28"/>
+          <w:szCs w:val="28"/>
+        </w:rPr>
+        <w:t xml:space="preserve">, se ocupa de la </w:t>
+      </w:r>
+      <w:proofErr w:type="spellStart"/>
+      <w:r>
+        <w:rPr>
+          <w:sz w:val="28"/>
+          <w:szCs w:val="28"/>
+        </w:rPr>
+        <w:t>logica</w:t>
+      </w:r>
+      <w:proofErr w:type="spellEnd"/>
+      <w:r>
+        <w:rPr>
+          <w:sz w:val="28"/>
+          <w:szCs w:val="28"/>
+        </w:rPr>
+        <w:t xml:space="preserve"> como que me diga el </w:t>
+      </w:r>
+      <w:proofErr w:type="spellStart"/>
+      <w:r>
+        <w:rPr>
+          <w:sz w:val="28"/>
+          <w:szCs w:val="28"/>
+        </w:rPr>
+        <w:t>proximo</w:t>
+      </w:r>
+      <w:proofErr w:type="spellEnd"/>
+      <w:r>
+        <w:rPr>
+          <w:sz w:val="28"/>
+          <w:szCs w:val="28"/>
+        </w:rPr>
+        <w:t xml:space="preserve"> presupuesto, creo un </w:t>
+      </w:r>
+      <w:proofErr w:type="spellStart"/>
+      <w:r>
+        <w:rPr>
+          <w:sz w:val="28"/>
+          <w:szCs w:val="28"/>
+        </w:rPr>
+        <w:t>private</w:t>
+      </w:r>
+      <w:proofErr w:type="spellEnd"/>
+      <w:r>
+        <w:rPr>
+          <w:sz w:val="28"/>
+          <w:szCs w:val="28"/>
+        </w:rPr>
+        <w:t xml:space="preserve"> </w:t>
+      </w:r>
+      <w:proofErr w:type="spellStart"/>
+      <w:r>
+        <w:rPr>
+          <w:sz w:val="28"/>
+          <w:szCs w:val="28"/>
+        </w:rPr>
+        <w:t>IPresupuestoDAO</w:t>
+      </w:r>
+      <w:proofErr w:type="spellEnd"/>
+      <w:r>
+        <w:rPr>
+          <w:sz w:val="28"/>
+          <w:szCs w:val="28"/>
+        </w:rPr>
+        <w:t xml:space="preserve"> </w:t>
+      </w:r>
+      <w:proofErr w:type="spellStart"/>
+      <w:r>
+        <w:rPr>
+          <w:sz w:val="28"/>
+          <w:szCs w:val="28"/>
+        </w:rPr>
+        <w:t>dao</w:t>
+      </w:r>
+      <w:proofErr w:type="spellEnd"/>
+      <w:r>
+        <w:rPr>
+          <w:sz w:val="28"/>
+          <w:szCs w:val="28"/>
+        </w:rPr>
+        <w:t xml:space="preserve"> siendo </w:t>
+      </w:r>
+      <w:proofErr w:type="spellStart"/>
+      <w:r>
+        <w:rPr>
+          <w:sz w:val="28"/>
+          <w:szCs w:val="28"/>
+        </w:rPr>
+        <w:t>dao</w:t>
+      </w:r>
+      <w:proofErr w:type="spellEnd"/>
+      <w:r>
+        <w:rPr>
+          <w:sz w:val="28"/>
+          <w:szCs w:val="28"/>
+        </w:rPr>
+        <w:t xml:space="preserve"> un objeto y le doy directamente la interfaz que contiene los </w:t>
+      </w:r>
+      <w:proofErr w:type="spellStart"/>
+      <w:r>
+        <w:rPr>
+          <w:sz w:val="28"/>
+          <w:szCs w:val="28"/>
+        </w:rPr>
+        <w:t>metodos</w:t>
+      </w:r>
+      <w:proofErr w:type="spellEnd"/>
+      <w:r>
+        <w:rPr>
+          <w:sz w:val="28"/>
+          <w:szCs w:val="28"/>
+        </w:rPr>
+        <w:t xml:space="preserve">, uso la interfaz </w:t>
+      </w:r>
+      <w:proofErr w:type="spellStart"/>
+      <w:r>
+        <w:rPr>
+          <w:sz w:val="28"/>
+          <w:szCs w:val="28"/>
+        </w:rPr>
+        <w:t>pq</w:t>
+      </w:r>
+      <w:proofErr w:type="spellEnd"/>
+      <w:r>
+        <w:rPr>
+          <w:sz w:val="28"/>
+          <w:szCs w:val="28"/>
+        </w:rPr>
+        <w:t xml:space="preserve"> me obliga a tener los </w:t>
+      </w:r>
+      <w:proofErr w:type="spellStart"/>
+      <w:r>
+        <w:rPr>
+          <w:sz w:val="28"/>
+          <w:szCs w:val="28"/>
+        </w:rPr>
+        <w:t>metodos</w:t>
+      </w:r>
+      <w:proofErr w:type="spellEnd"/>
+      <w:r>
+        <w:rPr>
+          <w:sz w:val="28"/>
+          <w:szCs w:val="28"/>
+        </w:rPr>
+        <w:t xml:space="preserve"> hechos</w:t>
+      </w:r>
+      <w:r>
+        <w:rPr>
+          <w:sz w:val="28"/>
+          <w:szCs w:val="28"/>
+        </w:rPr>
+        <w:t xml:space="preserve">, </w:t>
+      </w:r>
+      <w:proofErr w:type="spellStart"/>
+      <w:r>
+        <w:rPr>
+          <w:sz w:val="28"/>
+          <w:szCs w:val="28"/>
+        </w:rPr>
+        <w:t>dao</w:t>
+      </w:r>
+      <w:proofErr w:type="spellEnd"/>
+      <w:r>
+        <w:rPr>
+          <w:sz w:val="28"/>
+          <w:szCs w:val="28"/>
+        </w:rPr>
+        <w:t xml:space="preserve"> es la interfaz que llama a </w:t>
+      </w:r>
+      <w:proofErr w:type="spellStart"/>
+      <w:r>
+        <w:rPr>
+          <w:sz w:val="28"/>
+          <w:szCs w:val="28"/>
+        </w:rPr>
+        <w:t>PresupuestoDao.cs</w:t>
+      </w:r>
+      <w:proofErr w:type="spellEnd"/>
+      <w:r>
+        <w:rPr>
+          <w:sz w:val="28"/>
+          <w:szCs w:val="28"/>
+        </w:rPr>
+        <w:t xml:space="preserve"> junto con sus </w:t>
+      </w:r>
+      <w:proofErr w:type="spellStart"/>
+      <w:r>
+        <w:rPr>
+          <w:sz w:val="28"/>
+          <w:szCs w:val="28"/>
+        </w:rPr>
+        <w:t>metodos</w:t>
+      </w:r>
+      <w:proofErr w:type="spellEnd"/>
       <w:r>
         <w:rPr>
           <w:sz w:val="28"/>
@@ -100,7 +333,103 @@
           <w:sz w:val="28"/>
           <w:szCs w:val="28"/>
         </w:rPr>
-        <w:t>) Crear IPresupuestoDAO.cs en carpeta accesoDatos (interfaz que contiene los metodos que debe implementar PResupuestoDAO al acceder a datos, me obliga a implementar los metodos en PresupuestoDAO.cs)</w:t>
+        <w:t xml:space="preserve">) Crear </w:t>
+      </w:r>
+      <w:proofErr w:type="spellStart"/>
+      <w:r>
+        <w:rPr>
+          <w:sz w:val="28"/>
+          <w:szCs w:val="28"/>
+        </w:rPr>
+        <w:t>IPresupuestoDAO.cs</w:t>
+      </w:r>
+      <w:proofErr w:type="spellEnd"/>
+      <w:r>
+        <w:rPr>
+          <w:sz w:val="28"/>
+          <w:szCs w:val="28"/>
+        </w:rPr>
+        <w:t xml:space="preserve"> en carpeta </w:t>
+      </w:r>
+      <w:proofErr w:type="spellStart"/>
+      <w:r>
+        <w:rPr>
+          <w:sz w:val="28"/>
+          <w:szCs w:val="28"/>
+        </w:rPr>
+        <w:t>accesoDatos</w:t>
+      </w:r>
+      <w:proofErr w:type="spellEnd"/>
+      <w:r>
+        <w:rPr>
+          <w:sz w:val="28"/>
+          <w:szCs w:val="28"/>
+        </w:rPr>
+        <w:t xml:space="preserve"> (interfaz que contiene los </w:t>
+      </w:r>
+      <w:proofErr w:type="spellStart"/>
+      <w:r>
+        <w:rPr>
+          <w:sz w:val="28"/>
+          <w:szCs w:val="28"/>
+        </w:rPr>
+        <w:t>metodos</w:t>
+      </w:r>
+      <w:proofErr w:type="spellEnd"/>
+      <w:r>
+        <w:rPr>
+          <w:sz w:val="28"/>
+          <w:szCs w:val="28"/>
+        </w:rPr>
+        <w:t xml:space="preserve"> que debe implementar </w:t>
+      </w:r>
+      <w:proofErr w:type="spellStart"/>
+      <w:r>
+        <w:rPr>
+          <w:sz w:val="28"/>
+          <w:szCs w:val="28"/>
+        </w:rPr>
+        <w:t>PResupuestoDAO</w:t>
+      </w:r>
+      <w:proofErr w:type="spellEnd"/>
+      <w:r>
+        <w:rPr>
+          <w:sz w:val="28"/>
+          <w:szCs w:val="28"/>
+        </w:rPr>
+        <w:t xml:space="preserve"> al acceder a datos, me obliga a implementar los </w:t>
+      </w:r>
+      <w:proofErr w:type="spellStart"/>
+      <w:r>
+        <w:rPr>
+          <w:sz w:val="28"/>
+          <w:szCs w:val="28"/>
+        </w:rPr>
+        <w:t>metodos</w:t>
+      </w:r>
+      <w:proofErr w:type="spellEnd"/>
+      <w:r>
+        <w:rPr>
+          <w:sz w:val="28"/>
+          <w:szCs w:val="28"/>
+        </w:rPr>
+        <w:t xml:space="preserve"> en </w:t>
+      </w:r>
+      <w:proofErr w:type="spellStart"/>
+      <w:r>
+        <w:rPr>
+          <w:sz w:val="28"/>
+          <w:szCs w:val="28"/>
+        </w:rPr>
+        <w:t>PresupuestoDAO.cs</w:t>
+      </w:r>
+      <w:proofErr w:type="spellEnd"/>
+      <w:r>
+        <w:rPr>
+          <w:sz w:val="28"/>
+          <w:szCs w:val="28"/>
+        </w:rPr>
+        <w:t>)</w:t>
       </w:r>
     </w:p>
     <w:p>
@@ -197,7 +526,71 @@
           <w:sz w:val="28"/>
           <w:szCs w:val="28"/>
         </w:rPr>
-        <w:t>) Crear PresupuestoDAO.cs en carpeta accesoDatos (va a contener los metodos encargados del presupuesto que utilizan la BD y contienen codigo SQL)</w:t>
+        <w:t xml:space="preserve">) Crear </w:t>
+      </w:r>
+      <w:proofErr w:type="spellStart"/>
+      <w:r>
+        <w:rPr>
+          <w:sz w:val="28"/>
+          <w:szCs w:val="28"/>
+        </w:rPr>
+        <w:t>PresupuestoDAO.cs</w:t>
+      </w:r>
+      <w:proofErr w:type="spellEnd"/>
+      <w:r>
+        <w:rPr>
+          <w:sz w:val="28"/>
+          <w:szCs w:val="28"/>
+        </w:rPr>
+        <w:t xml:space="preserve"> en carpeta </w:t>
+      </w:r>
+      <w:proofErr w:type="spellStart"/>
+      <w:r>
+        <w:rPr>
+          <w:sz w:val="28"/>
+          <w:szCs w:val="28"/>
+        </w:rPr>
+        <w:t>accesoDatos</w:t>
+      </w:r>
+      <w:proofErr w:type="spellEnd"/>
+      <w:r>
+        <w:rPr>
+          <w:sz w:val="28"/>
+          <w:szCs w:val="28"/>
+        </w:rPr>
+        <w:t xml:space="preserve"> (va a contener los </w:t>
+      </w:r>
+      <w:proofErr w:type="spellStart"/>
+      <w:r>
+        <w:rPr>
+          <w:sz w:val="28"/>
+          <w:szCs w:val="28"/>
+        </w:rPr>
+        <w:t>metodos</w:t>
+      </w:r>
+      <w:proofErr w:type="spellEnd"/>
+      <w:r>
+        <w:rPr>
+          <w:sz w:val="28"/>
+          <w:szCs w:val="28"/>
+        </w:rPr>
+        <w:t xml:space="preserve"> encargados del presupuesto que utilizan la BD y contienen </w:t>
+      </w:r>
+      <w:proofErr w:type="spellStart"/>
+      <w:r>
+        <w:rPr>
+          <w:sz w:val="28"/>
+          <w:szCs w:val="28"/>
+        </w:rPr>
+        <w:t>codigo</w:t>
+      </w:r>
+      <w:proofErr w:type="spellEnd"/>
+      <w:r>
+        <w:rPr>
+          <w:sz w:val="28"/>
+          <w:szCs w:val="28"/>
+        </w:rPr>
+        <w:t xml:space="preserve"> SQL)</w:t>
       </w:r>
     </w:p>
     <w:p>
@@ -577,7 +970,48 @@
           <w:sz w:val="28"/>
           <w:szCs w:val="28"/>
         </w:rPr>
-        <w:t xml:space="preserve"> Patron Factory para quitar new GestorPresupuesto()</w:t>
+        <w:t xml:space="preserve"> </w:t>
+      </w:r>
+      <w:proofErr w:type="spellStart"/>
+      <w:r>
+        <w:rPr>
+          <w:sz w:val="28"/>
+          <w:szCs w:val="28"/>
+        </w:rPr>
+        <w:t>Patron</w:t>
+      </w:r>
+      <w:proofErr w:type="spellEnd"/>
+      <w:r>
+        <w:rPr>
+          <w:sz w:val="28"/>
+          <w:szCs w:val="28"/>
+        </w:rPr>
+        <w:t xml:space="preserve"> Factory para quitar new </w:t>
+      </w:r>
+      <w:proofErr w:type="spellStart"/>
+      <w:proofErr w:type="gramStart"/>
+      <w:r>
+        <w:rPr>
+          <w:sz w:val="28"/>
+          <w:szCs w:val="28"/>
+        </w:rPr>
+        <w:t>GestorPresupuesto</w:t>
+      </w:r>
+      <w:proofErr w:type="spellEnd"/>
+      <w:r>
+        <w:rPr>
+          <w:sz w:val="28"/>
+          <w:szCs w:val="28"/>
+        </w:rPr>
+        <w:t>(</w:t>
+      </w:r>
+      <w:proofErr w:type="gramEnd"/>
+      <w:r>
+        <w:rPr>
+          <w:sz w:val="28"/>
+          <w:szCs w:val="28"/>
+        </w:rPr>
+        <w:t>)</w:t>
       </w:r>
     </w:p>
     <w:p>
@@ -642,8 +1076,49 @@
           <w:sz w:val="28"/>
           <w:szCs w:val="28"/>
         </w:rPr>
-        <w:t>5) Creamos patron factory dentro de carpeta accesoDatos</w:t>
-      </w:r>
+        <w:t xml:space="preserve">5) Creamos </w:t>
+      </w:r>
+      <w:proofErr w:type="spellStart"/>
+      <w:r>
+        <w:rPr>
+          <w:sz w:val="28"/>
+          <w:szCs w:val="28"/>
+        </w:rPr>
+        <w:t>patron</w:t>
+      </w:r>
+      <w:proofErr w:type="spellEnd"/>
+      <w:r>
+        <w:rPr>
+          <w:sz w:val="28"/>
+          <w:szCs w:val="28"/>
+        </w:rPr>
+        <w:t xml:space="preserve"> </w:t>
+      </w:r>
+      <w:proofErr w:type="spellStart"/>
+      <w:r>
+        <w:rPr>
+          <w:sz w:val="28"/>
+          <w:szCs w:val="28"/>
+        </w:rPr>
+        <w:t>factory</w:t>
+      </w:r>
+      <w:proofErr w:type="spellEnd"/>
+      <w:r>
+        <w:rPr>
+          <w:sz w:val="28"/>
+          <w:szCs w:val="28"/>
+        </w:rPr>
+        <w:t xml:space="preserve"> dentro de carpeta </w:t>
+      </w:r>
+      <w:proofErr w:type="spellStart"/>
+      <w:r>
+        <w:rPr>
+          <w:sz w:val="28"/>
+          <w:szCs w:val="28"/>
+        </w:rPr>
+        <w:t>accesoDatos</w:t>
+      </w:r>
+      <w:proofErr w:type="spellEnd"/>
     </w:p>
     <w:p>
       <w:pPr>
@@ -788,7 +1263,39 @@
           <w:sz w:val="28"/>
           <w:szCs w:val="28"/>
         </w:rPr>
-        <w:t>Tercero) Tengo un gestor de presupuesto que tiene un constructor, ese constructor tiene un factory y ese factory lo que hace es crear el presupuesto.</w:t>
+        <w:t xml:space="preserve">Tercero) Tengo un gestor de presupuesto que tiene un constructor, ese constructor tiene un </w:t>
+      </w:r>
+      <w:proofErr w:type="spellStart"/>
+      <w:r>
+        <w:rPr>
+          <w:sz w:val="28"/>
+          <w:szCs w:val="28"/>
+        </w:rPr>
+        <w:t>factory</w:t>
+      </w:r>
+      <w:proofErr w:type="spellEnd"/>
+      <w:r>
+        <w:rPr>
+          <w:sz w:val="28"/>
+          <w:szCs w:val="28"/>
+        </w:rPr>
+        <w:t xml:space="preserve"> y ese </w:t>
+      </w:r>
+      <w:proofErr w:type="spellStart"/>
+      <w:r>
+        <w:rPr>
+          <w:sz w:val="28"/>
+          <w:szCs w:val="28"/>
+        </w:rPr>
+        <w:t>factory</w:t>
+      </w:r>
+      <w:proofErr w:type="spellEnd"/>
+      <w:r>
+        <w:rPr>
+          <w:sz w:val="28"/>
+          <w:szCs w:val="28"/>
+        </w:rPr>
+        <w:t xml:space="preserve"> lo que hace es crear el presupuesto.</w:t>
       </w:r>
     </w:p>
     <w:p>
@@ -927,8 +1434,42 @@
           <w:sz w:val="28"/>
           <w:szCs w:val="28"/>
         </w:rPr>
-        <w:t>6) Ahora lo mismo con el método CargarProducto() del Form</w:t>
-      </w:r>
+        <w:t xml:space="preserve">6) Ahora lo mismo con el método </w:t>
+      </w:r>
+      <w:proofErr w:type="spellStart"/>
+      <w:proofErr w:type="gramStart"/>
+      <w:r>
+        <w:rPr>
+          <w:sz w:val="28"/>
+          <w:szCs w:val="28"/>
+        </w:rPr>
+        <w:t>CargarProducto</w:t>
+      </w:r>
+      <w:proofErr w:type="spellEnd"/>
+      <w:r>
+        <w:rPr>
+          <w:sz w:val="28"/>
+          <w:szCs w:val="28"/>
+        </w:rPr>
+        <w:t>(</w:t>
+      </w:r>
+      <w:proofErr w:type="gramEnd"/>
+      <w:r>
+        <w:rPr>
+          <w:sz w:val="28"/>
+          <w:szCs w:val="28"/>
+        </w:rPr>
+        <w:t xml:space="preserve">) del </w:t>
+      </w:r>
+      <w:proofErr w:type="spellStart"/>
+      <w:r>
+        <w:rPr>
+          <w:sz w:val="28"/>
+          <w:szCs w:val="28"/>
+        </w:rPr>
+        <w:t>Form</w:t>
+      </w:r>
+      <w:proofErr w:type="spellEnd"/>
     </w:p>
     <w:p>
       <w:pPr>
@@ -1415,22 +1956,63 @@
           <w:szCs w:val="28"/>
         </w:rPr>
         <w:lastRenderedPageBreak/>
-        <w:t>8) Aplicar patron Singleton</w:t>
-      </w:r>
-    </w:p>
-    <w:p>
-      <w:pPr>
-        <w:rPr>
-          <w:sz w:val="28"/>
-          <w:szCs w:val="28"/>
-        </w:rPr>
-      </w:pPr>
-      <w:r>
-        <w:rPr>
-          <w:sz w:val="28"/>
-          <w:szCs w:val="28"/>
-        </w:rPr>
-        <w:t>En el Form solo quedan los métodos referentes a la Interfaz</w:t>
+        <w:t xml:space="preserve">8) Aplicar </w:t>
+      </w:r>
+      <w:proofErr w:type="spellStart"/>
+      <w:r>
+        <w:rPr>
+          <w:sz w:val="28"/>
+          <w:szCs w:val="28"/>
+        </w:rPr>
+        <w:t>patron</w:t>
+      </w:r>
+      <w:proofErr w:type="spellEnd"/>
+      <w:r>
+        <w:rPr>
+          <w:sz w:val="28"/>
+          <w:szCs w:val="28"/>
+        </w:rPr>
+        <w:t xml:space="preserve"> </w:t>
+      </w:r>
+      <w:proofErr w:type="spellStart"/>
+      <w:r>
+        <w:rPr>
+          <w:sz w:val="28"/>
+          <w:szCs w:val="28"/>
+        </w:rPr>
+        <w:t>Singleton</w:t>
+      </w:r>
+      <w:proofErr w:type="spellEnd"/>
+    </w:p>
+    <w:p>
+      <w:pPr>
+        <w:rPr>
+          <w:sz w:val="28"/>
+          <w:szCs w:val="28"/>
+        </w:rPr>
+      </w:pPr>
+      <w:r>
+        <w:rPr>
+          <w:sz w:val="28"/>
+          <w:szCs w:val="28"/>
+        </w:rPr>
+        <w:t xml:space="preserve">En el </w:t>
+      </w:r>
+      <w:proofErr w:type="spellStart"/>
+      <w:r>
+        <w:rPr>
+          <w:sz w:val="28"/>
+          <w:szCs w:val="28"/>
+        </w:rPr>
+        <w:t>Form</w:t>
+      </w:r>
+      <w:proofErr w:type="spellEnd"/>
+      <w:r>
+        <w:rPr>
+          <w:sz w:val="28"/>
+          <w:szCs w:val="28"/>
+        </w:rPr>
+        <w:t xml:space="preserve"> solo quedan los métodos referentes a la Interfaz</w:t>
       </w:r>
     </w:p>
     <w:p>
@@ -1496,7 +2078,23 @@
           <w:sz w:val="28"/>
           <w:szCs w:val="28"/>
         </w:rPr>
-        <w:t xml:space="preserve">reamos una clase en accesoDatos a la cual la pueda llamar desde el DAO </w:t>
+        <w:t xml:space="preserve">reamos una clase en </w:t>
+      </w:r>
+      <w:proofErr w:type="spellStart"/>
+      <w:r>
+        <w:rPr>
+          <w:sz w:val="28"/>
+          <w:szCs w:val="28"/>
+        </w:rPr>
+        <w:t>accesoDatos</w:t>
+      </w:r>
+      <w:proofErr w:type="spellEnd"/>
+      <w:r>
+        <w:rPr>
+          <w:sz w:val="28"/>
+          <w:szCs w:val="28"/>
+        </w:rPr>
+        <w:t xml:space="preserve"> a la cual la pueda llamar desde el DAO </w:t>
       </w:r>
       <w:r>
         <w:rPr>
@@ -1518,29 +2116,102 @@
           <w:sz w:val="28"/>
           <w:szCs w:val="28"/>
         </w:rPr>
-        <w:t>Primero) Crear helperDAO que seria un gestor de DAO o ayudante de DAO en carpeta accesoDatos</w:t>
-      </w:r>
-    </w:p>
-    <w:p>
-      <w:pPr>
-        <w:rPr>
-          <w:sz w:val="28"/>
-          <w:szCs w:val="28"/>
-        </w:rPr>
-      </w:pPr>
-      <w:r>
-        <w:rPr>
-          <w:sz w:val="28"/>
-          <w:szCs w:val="28"/>
-        </w:rPr>
-        <w:t>En HelperDAO.cs vamos a hacer toda la funcionalidad genérica que tenga que ver con los datos</w:t>
-      </w:r>
-      <w:r>
-        <w:rPr>
-          <w:sz w:val="28"/>
-          <w:szCs w:val="28"/>
-        </w:rPr>
-        <w:t>, quitar todo lo que se repite en PresupuestoDAO referido a la conexión a la BD.</w:t>
+        <w:t xml:space="preserve">Primero) Crear </w:t>
+      </w:r>
+      <w:proofErr w:type="spellStart"/>
+      <w:r>
+        <w:rPr>
+          <w:sz w:val="28"/>
+          <w:szCs w:val="28"/>
+        </w:rPr>
+        <w:t>helperDAO</w:t>
+      </w:r>
+      <w:proofErr w:type="spellEnd"/>
+      <w:r>
+        <w:rPr>
+          <w:sz w:val="28"/>
+          <w:szCs w:val="28"/>
+        </w:rPr>
+        <w:t xml:space="preserve"> que </w:t>
+      </w:r>
+      <w:proofErr w:type="spellStart"/>
+      <w:r>
+        <w:rPr>
+          <w:sz w:val="28"/>
+          <w:szCs w:val="28"/>
+        </w:rPr>
+        <w:t>seria</w:t>
+      </w:r>
+      <w:proofErr w:type="spellEnd"/>
+      <w:r>
+        <w:rPr>
+          <w:sz w:val="28"/>
+          <w:szCs w:val="28"/>
+        </w:rPr>
+        <w:t xml:space="preserve"> un gestor de DAO o ayudante de DAO en carpeta </w:t>
+      </w:r>
+      <w:proofErr w:type="spellStart"/>
+      <w:r>
+        <w:rPr>
+          <w:sz w:val="28"/>
+          <w:szCs w:val="28"/>
+        </w:rPr>
+        <w:t>accesoDatos</w:t>
+      </w:r>
+      <w:proofErr w:type="spellEnd"/>
+    </w:p>
+    <w:p>
+      <w:pPr>
+        <w:rPr>
+          <w:sz w:val="28"/>
+          <w:szCs w:val="28"/>
+        </w:rPr>
+      </w:pPr>
+      <w:r>
+        <w:rPr>
+          <w:sz w:val="28"/>
+          <w:szCs w:val="28"/>
+        </w:rPr>
+        <w:t xml:space="preserve">En </w:t>
+      </w:r>
+      <w:proofErr w:type="spellStart"/>
+      <w:r>
+        <w:rPr>
+          <w:sz w:val="28"/>
+          <w:szCs w:val="28"/>
+        </w:rPr>
+        <w:t>HelperDAO.cs</w:t>
+      </w:r>
+      <w:proofErr w:type="spellEnd"/>
+      <w:r>
+        <w:rPr>
+          <w:sz w:val="28"/>
+          <w:szCs w:val="28"/>
+        </w:rPr>
+        <w:t xml:space="preserve"> vamos a hacer toda la funcionalidad genérica que tenga que ver con los datos</w:t>
+      </w:r>
+      <w:r>
+        <w:rPr>
+          <w:sz w:val="28"/>
+          <w:szCs w:val="28"/>
+        </w:rPr>
+        <w:t xml:space="preserve">, quitar todo lo que se repite en </w:t>
+      </w:r>
+      <w:proofErr w:type="spellStart"/>
+      <w:r>
+        <w:rPr>
+          <w:sz w:val="28"/>
+          <w:szCs w:val="28"/>
+        </w:rPr>
+        <w:t>PresupuestoDAO</w:t>
+      </w:r>
+      <w:proofErr w:type="spellEnd"/>
+      <w:r>
+        <w:rPr>
+          <w:sz w:val="28"/>
+          <w:szCs w:val="28"/>
+        </w:rPr>
+        <w:t xml:space="preserve"> referido a la conexión a la BD.</w:t>
       </w:r>
     </w:p>
     <w:p>
@@ -1605,7 +2276,55 @@
           <w:sz w:val="28"/>
           <w:szCs w:val="28"/>
         </w:rPr>
-        <w:t>Segundo) Creamos el Patron SIngleton para la instancia pero ahora tengo que generar a partir de ahí todos los métodos necesarios que me den la funcionalidad.</w:t>
+        <w:t xml:space="preserve">Segundo) Creamos el </w:t>
+      </w:r>
+      <w:proofErr w:type="spellStart"/>
+      <w:r>
+        <w:rPr>
+          <w:sz w:val="28"/>
+          <w:szCs w:val="28"/>
+        </w:rPr>
+        <w:t>Patron</w:t>
+      </w:r>
+      <w:proofErr w:type="spellEnd"/>
+      <w:r>
+        <w:rPr>
+          <w:sz w:val="28"/>
+          <w:szCs w:val="28"/>
+        </w:rPr>
+        <w:t xml:space="preserve"> </w:t>
+      </w:r>
+      <w:proofErr w:type="spellStart"/>
+      <w:r>
+        <w:rPr>
+          <w:sz w:val="28"/>
+          <w:szCs w:val="28"/>
+        </w:rPr>
+        <w:t>SIngleton</w:t>
+      </w:r>
+      <w:proofErr w:type="spellEnd"/>
+      <w:r>
+        <w:rPr>
+          <w:sz w:val="28"/>
+          <w:szCs w:val="28"/>
+        </w:rPr>
+        <w:t xml:space="preserve"> para la </w:t>
+      </w:r>
+      <w:proofErr w:type="gramStart"/>
+      <w:r>
+        <w:rPr>
+          <w:sz w:val="28"/>
+          <w:szCs w:val="28"/>
+        </w:rPr>
+        <w:t>instancia</w:t>
+      </w:r>
+      <w:proofErr w:type="gramEnd"/>
+      <w:r>
+        <w:rPr>
+          <w:sz w:val="28"/>
+          <w:szCs w:val="28"/>
+        </w:rPr>
+        <w:t xml:space="preserve"> pero ahora tengo que generar a partir de ahí todos los métodos necesarios que me den la funcionalidad.</w:t>
       </w:r>
     </w:p>
     <w:p>
@@ -1759,8 +2478,17 @@
           <w:sz w:val="28"/>
           <w:szCs w:val="28"/>
         </w:rPr>
-        <w:t>Cuarto) Ejecutar este método desde PresupuestoDAO</w:t>
-      </w:r>
+        <w:t xml:space="preserve">Cuarto) Ejecutar este método desde </w:t>
+      </w:r>
+      <w:proofErr w:type="spellStart"/>
+      <w:r>
+        <w:rPr>
+          <w:sz w:val="28"/>
+          <w:szCs w:val="28"/>
+        </w:rPr>
+        <w:t>PresupuestoDAO</w:t>
+      </w:r>
+      <w:proofErr w:type="spellEnd"/>
     </w:p>
     <w:p>
       <w:pPr>
@@ -1913,8 +2641,33 @@
           <w:szCs w:val="28"/>
         </w:rPr>
         <w:lastRenderedPageBreak/>
-        <w:t>Quinto) Optimizar método de ConsultaSQL en HelperDAO</w:t>
-      </w:r>
+        <w:t xml:space="preserve">Quinto) Optimizar método de </w:t>
+      </w:r>
+      <w:proofErr w:type="spellStart"/>
+      <w:r>
+        <w:rPr>
+          <w:sz w:val="28"/>
+          <w:szCs w:val="28"/>
+        </w:rPr>
+        <w:t>ConsultaSQL</w:t>
+      </w:r>
+      <w:proofErr w:type="spellEnd"/>
+      <w:r>
+        <w:rPr>
+          <w:sz w:val="28"/>
+          <w:szCs w:val="28"/>
+        </w:rPr>
+        <w:t xml:space="preserve"> en </w:t>
+      </w:r>
+      <w:proofErr w:type="spellStart"/>
+      <w:r>
+        <w:rPr>
+          <w:sz w:val="28"/>
+          <w:szCs w:val="28"/>
+        </w:rPr>
+        <w:t>HelperDAO</w:t>
+      </w:r>
+      <w:proofErr w:type="spellEnd"/>
     </w:p>
     <w:p>
       <w:pPr>
@@ -1985,7 +2738,23 @@
           <w:sz w:val="28"/>
           <w:szCs w:val="28"/>
         </w:rPr>
-        <w:t xml:space="preserve"> Crear método en HelperDAO para obtener el próximo ID</w:t>
+        <w:t xml:space="preserve"> Crear método en </w:t>
+      </w:r>
+      <w:proofErr w:type="spellStart"/>
+      <w:r>
+        <w:rPr>
+          <w:sz w:val="28"/>
+          <w:szCs w:val="28"/>
+        </w:rPr>
+        <w:t>HelperDAO</w:t>
+      </w:r>
+      <w:proofErr w:type="spellEnd"/>
+      <w:r>
+        <w:rPr>
+          <w:sz w:val="28"/>
+          <w:szCs w:val="28"/>
+        </w:rPr>
+        <w:t xml:space="preserve"> para obtener el próximo ID</w:t>
       </w:r>
     </w:p>
     <w:p>
@@ -2051,8 +2820,17 @@
           <w:szCs w:val="28"/>
         </w:rPr>
         <w:lastRenderedPageBreak/>
-        <w:t>Séptimo) Refactorizar método de obtención de próximo ID en PresupuestoDAO</w:t>
-      </w:r>
+        <w:t xml:space="preserve">Séptimo) Refactorizar método de obtención de próximo ID en </w:t>
+      </w:r>
+      <w:proofErr w:type="spellStart"/>
+      <w:r>
+        <w:rPr>
+          <w:sz w:val="28"/>
+          <w:szCs w:val="28"/>
+        </w:rPr>
+        <w:t>PresupuestoDAO</w:t>
+      </w:r>
+      <w:proofErr w:type="spellEnd"/>
     </w:p>
     <w:p>
       <w:pPr>
@@ -2118,7 +2896,23 @@
           <w:sz w:val="28"/>
           <w:szCs w:val="28"/>
         </w:rPr>
-        <w:t>Octavo) Crear método en HelperDAO para Crear nuevo Presupuesto</w:t>
+        <w:t xml:space="preserve">Octavo) Crear método en </w:t>
+      </w:r>
+      <w:proofErr w:type="spellStart"/>
+      <w:r>
+        <w:rPr>
+          <w:sz w:val="28"/>
+          <w:szCs w:val="28"/>
+        </w:rPr>
+        <w:t>HelperDAO</w:t>
+      </w:r>
+      <w:proofErr w:type="spellEnd"/>
+      <w:r>
+        <w:rPr>
+          <w:sz w:val="28"/>
+          <w:szCs w:val="28"/>
+        </w:rPr>
+        <w:t xml:space="preserve"> para Crear nuevo Presupuesto</w:t>
       </w:r>
       <w:r>
         <w:rPr>
@@ -2215,8 +3009,17 @@
           <w:sz w:val="28"/>
           <w:szCs w:val="28"/>
         </w:rPr>
-        <w:t>Refactorizar método de obtención de próximo ID en PresupuestoDAO</w:t>
-      </w:r>
+        <w:t xml:space="preserve">Refactorizar método de obtención de próximo ID en </w:t>
+      </w:r>
+      <w:proofErr w:type="spellStart"/>
+      <w:r>
+        <w:rPr>
+          <w:sz w:val="28"/>
+          <w:szCs w:val="28"/>
+        </w:rPr>
+        <w:t>PresupuestoDAO</w:t>
+      </w:r>
+      <w:proofErr w:type="spellEnd"/>
       <w:r>
         <w:rPr>
           <w:sz w:val="28"/>
@@ -2319,6 +3122,13 @@
         </w:rPr>
         <w:t>Terminar lo que no COMPLETO BOTTA</w:t>
       </w:r>
+      <w:r>
+        <w:rPr>
+          <w:sz w:val="28"/>
+          <w:szCs w:val="28"/>
+        </w:rPr>
+        <w:t xml:space="preserve"> (NO FUNCIONA)</w:t>
+      </w:r>
     </w:p>
     <w:p>
       <w:pPr>
@@ -2328,12 +3138,14 @@
           <w:numId w:val="1"/>
         </w:numPr>
         <w:rPr>
-          <w:sz w:val="28"/>
-          <w:szCs w:val="28"/>
-        </w:rPr>
-      </w:pPr>
-      <w:r>
-        <w:rPr>
+          <w:color w:val="00B050"/>
+          <w:sz w:val="28"/>
+          <w:szCs w:val="28"/>
+        </w:rPr>
+      </w:pPr>
+      <w:r>
+        <w:rPr>
+          <w:color w:val="00B050"/>
           <w:sz w:val="28"/>
           <w:szCs w:val="28"/>
         </w:rPr>
@@ -2348,12 +3160,14 @@
           <w:numId w:val="1"/>
         </w:numPr>
         <w:rPr>
-          <w:sz w:val="28"/>
-          <w:szCs w:val="28"/>
-        </w:rPr>
-      </w:pPr>
-      <w:r>
-        <w:rPr>
+          <w:color w:val="00B050"/>
+          <w:sz w:val="28"/>
+          <w:szCs w:val="28"/>
+        </w:rPr>
+      </w:pPr>
+      <w:r>
+        <w:rPr>
+          <w:color w:val="00B050"/>
           <w:sz w:val="28"/>
           <w:szCs w:val="28"/>
         </w:rPr>
@@ -2395,17 +3209,21 @@
           <w:numId w:val="1"/>
         </w:numPr>
         <w:rPr>
-          <w:sz w:val="28"/>
-          <w:szCs w:val="28"/>
-        </w:rPr>
-      </w:pPr>
-      <w:r>
-        <w:rPr>
+          <w:color w:val="00B050"/>
+          <w:sz w:val="28"/>
+          <w:szCs w:val="28"/>
+        </w:rPr>
+      </w:pPr>
+      <w:proofErr w:type="spellStart"/>
+      <w:r>
+        <w:rPr>
+          <w:color w:val="00B050"/>
           <w:sz w:val="28"/>
           <w:szCs w:val="28"/>
         </w:rPr>
         <w:t>Btn_editar</w:t>
       </w:r>
+      <w:proofErr w:type="spellEnd"/>
     </w:p>
     <w:p>
       <w:pPr>
@@ -2415,17 +3233,39 @@
           <w:numId w:val="1"/>
         </w:numPr>
         <w:rPr>
-          <w:sz w:val="28"/>
-          <w:szCs w:val="28"/>
-        </w:rPr>
-      </w:pPr>
-      <w:r>
-        <w:rPr>
-          <w:sz w:val="28"/>
-          <w:szCs w:val="28"/>
-        </w:rPr>
-        <w:t>Update en frm_alta_presupuesto</w:t>
-      </w:r>
+          <w:color w:val="00B050"/>
+          <w:sz w:val="28"/>
+          <w:szCs w:val="28"/>
+        </w:rPr>
+      </w:pPr>
+      <w:proofErr w:type="spellStart"/>
+      <w:r>
+        <w:rPr>
+          <w:color w:val="00B050"/>
+          <w:sz w:val="28"/>
+          <w:szCs w:val="28"/>
+        </w:rPr>
+        <w:t>Update</w:t>
+      </w:r>
+      <w:proofErr w:type="spellEnd"/>
+      <w:r>
+        <w:rPr>
+          <w:color w:val="00B050"/>
+          <w:sz w:val="28"/>
+          <w:szCs w:val="28"/>
+        </w:rPr>
+        <w:t xml:space="preserve"> en </w:t>
+      </w:r>
+      <w:proofErr w:type="spellStart"/>
+      <w:r>
+        <w:rPr>
+          <w:color w:val="00B050"/>
+          <w:sz w:val="28"/>
+          <w:szCs w:val="28"/>
+        </w:rPr>
+        <w:t>frm_alta_presupuesto</w:t>
+      </w:r>
+      <w:proofErr w:type="spellEnd"/>
     </w:p>
     <w:p>
       <w:pPr>

</xml_diff>

<commit_message>
Completo - Solo Refactorizar
</commit_message>
<xml_diff>
--- a/PASOS.docx
+++ b/PASOS.docx
@@ -3111,12 +3111,14 @@
           <w:numId w:val="1"/>
         </w:numPr>
         <w:rPr>
-          <w:sz w:val="28"/>
-          <w:szCs w:val="28"/>
-        </w:rPr>
-      </w:pPr>
-      <w:r>
-        <w:rPr>
+          <w:color w:val="FF0000"/>
+          <w:sz w:val="28"/>
+          <w:szCs w:val="28"/>
+        </w:rPr>
+      </w:pPr>
+      <w:r>
+        <w:rPr>
+          <w:color w:val="FF0000"/>
           <w:sz w:val="28"/>
           <w:szCs w:val="28"/>
         </w:rPr>
@@ -3124,6 +3126,7 @@
       </w:r>
       <w:r>
         <w:rPr>
+          <w:color w:val="FF0000"/>
           <w:sz w:val="28"/>
           <w:szCs w:val="28"/>
         </w:rPr>
@@ -3182,12 +3185,14 @@
           <w:numId w:val="1"/>
         </w:numPr>
         <w:rPr>
-          <w:sz w:val="28"/>
-          <w:szCs w:val="28"/>
-        </w:rPr>
-      </w:pPr>
-      <w:r>
-        <w:rPr>
+          <w:color w:val="00B050"/>
+          <w:sz w:val="28"/>
+          <w:szCs w:val="28"/>
+        </w:rPr>
+      </w:pPr>
+      <w:r>
+        <w:rPr>
+          <w:color w:val="00B050"/>
           <w:sz w:val="28"/>
           <w:szCs w:val="28"/>
         </w:rPr>
@@ -3195,6 +3200,7 @@
       </w:r>
       <w:r>
         <w:rPr>
+          <w:color w:val="00B050"/>
           <w:sz w:val="28"/>
           <w:szCs w:val="28"/>
         </w:rPr>
@@ -3274,6 +3280,110 @@
           <w:szCs w:val="28"/>
         </w:rPr>
       </w:pPr>
+    </w:p>
+    <w:p>
+      <w:pPr>
+        <w:rPr>
+          <w:sz w:val="28"/>
+          <w:szCs w:val="28"/>
+        </w:rPr>
+      </w:pPr>
+      <w:r>
+        <w:rPr>
+          <w:sz w:val="28"/>
+          <w:szCs w:val="28"/>
+        </w:rPr>
+        <w:t>Teniendo todo esto:</w:t>
+      </w:r>
+    </w:p>
+    <w:p>
+      <w:pPr>
+        <w:pStyle w:val="Prrafodelista"/>
+        <w:numPr>
+          <w:ilvl w:val="0"/>
+          <w:numId w:val="2"/>
+        </w:numPr>
+        <w:rPr>
+          <w:sz w:val="28"/>
+          <w:szCs w:val="28"/>
+        </w:rPr>
+      </w:pPr>
+      <w:r>
+        <w:rPr>
+          <w:sz w:val="28"/>
+          <w:szCs w:val="28"/>
+        </w:rPr>
+        <w:t>L</w:t>
+      </w:r>
+      <w:r>
+        <w:rPr>
+          <w:color w:val="00B050"/>
+          <w:sz w:val="28"/>
+          <w:szCs w:val="28"/>
+        </w:rPr>
+        <w:t xml:space="preserve">uego de tener el </w:t>
+      </w:r>
+      <w:proofErr w:type="spellStart"/>
+      <w:r>
+        <w:rPr>
+          <w:color w:val="00B050"/>
+          <w:sz w:val="28"/>
+          <w:szCs w:val="28"/>
+        </w:rPr>
+        <w:t>Update</w:t>
+      </w:r>
+      <w:proofErr w:type="spellEnd"/>
+      <w:r>
+        <w:rPr>
+          <w:color w:val="00B050"/>
+          <w:sz w:val="28"/>
+          <w:szCs w:val="28"/>
+        </w:rPr>
+        <w:t xml:space="preserve"> </w:t>
+      </w:r>
+      <w:r>
+        <w:rPr>
+          <w:sz w:val="28"/>
+          <w:szCs w:val="28"/>
+        </w:rPr>
+        <w:t xml:space="preserve">y la Parte de Botta pasar todo a </w:t>
+      </w:r>
+      <w:proofErr w:type="spellStart"/>
+      <w:r>
+        <w:rPr>
+          <w:sz w:val="28"/>
+          <w:szCs w:val="28"/>
+        </w:rPr>
+        <w:t>HelperDAO</w:t>
+      </w:r>
+      <w:proofErr w:type="spellEnd"/>
+      <w:r>
+        <w:rPr>
+          <w:sz w:val="28"/>
+          <w:szCs w:val="28"/>
+        </w:rPr>
+        <w:t>.</w:t>
+      </w:r>
+    </w:p>
+    <w:p>
+      <w:pPr>
+        <w:pStyle w:val="Prrafodelista"/>
+        <w:numPr>
+          <w:ilvl w:val="0"/>
+          <w:numId w:val="2"/>
+        </w:numPr>
+        <w:rPr>
+          <w:sz w:val="28"/>
+          <w:szCs w:val="28"/>
+        </w:rPr>
+      </w:pPr>
+      <w:r>
+        <w:rPr>
+          <w:sz w:val="28"/>
+          <w:szCs w:val="28"/>
+        </w:rPr>
+        <w:t>Dividir y organizar lo que falta</w:t>
+      </w:r>
     </w:p>
     <w:sectPr>
       <w:pgSz w:w="11906" w:h="16838"/>
@@ -3288,6 +3398,92 @@
 <file path=word/numbering.xml><?xml version="1.0" encoding="utf-8"?>
 <w:numbering xmlns:wpc="http://schemas.microsoft.com/office/word/2010/wordprocessingCanvas" xmlns:cx="http://schemas.microsoft.com/office/drawing/2014/chartex" xmlns:cx1="http://schemas.microsoft.com/office/drawing/2015/9/8/chartex" xmlns:cx2="http://schemas.microsoft.com/office/drawing/2015/10/21/chartex" xmlns:cx3="http://schemas.microsoft.com/office/drawing/2016/5/9/chartex" xmlns:cx4="http://schemas.microsoft.com/office/drawing/2016/5/10/chartex" xmlns:cx5="http://schemas.microsoft.com/office/drawing/2016/5/11/chartex" xmlns:cx6="http://schemas.microsoft.com/office/drawing/2016/5/12/chartex" xmlns:cx7="http://schemas.microsoft.com/office/drawing/2016/5/13/chartex" xmlns:cx8="http://schemas.microsoft.com/office/drawing/2016/5/14/chartex" xmlns:mc="http://schemas.openxmlformats.org/markup-compatibility/2006" xmlns:aink="http://schemas.microsoft.com/office/drawing/2016/ink" xmlns:am3d="http://schemas.microsoft.com/office/drawing/2017/model3d" xmlns:o="urn:schemas-microsoft-com:office:office" xmlns:r="http://schemas.openxmlformats.org/officeDocument/2006/relationships" xmlns:m="http://schemas.openxmlformats.org/officeDocument/2006/math" xmlns:v="urn:schemas-microsoft-com:vml" xmlns:wp14="http://schemas.microsoft.com/office/word/2010/wordprocessingDrawing" xmlns:wp="http://schemas.openxmlformats.org/drawingml/2006/wordprocessingDrawing" xmlns:w10="urn:schemas-microsoft-com:office:word" xmlns:w="http://schemas.openxmlformats.org/wordprocessingml/2006/main" xmlns:w14="http://schemas.microsoft.com/office/word/2010/wordml" xmlns:w15="http://schemas.microsoft.com/office/word/2012/wordml" xmlns:w16cex="http://schemas.microsoft.com/office/word/2018/wordml/cex" xmlns:w16cid="http://schemas.microsoft.com/office/word/2016/wordml/cid" xmlns:w16="http://schemas.microsoft.com/office/word/2018/wordml" xmlns:w16sdtdh="http://schemas.microsoft.com/office/word/2020/wordml/sdtdatahash" xmlns:w16se="http://schemas.microsoft.com/office/word/2015/wordml/symex" xmlns:wpg="http://schemas.microsoft.com/office/word/2010/wordprocessingGroup" xmlns:wpi="http://schemas.microsoft.com/office/word/2010/wordprocessingInk" xmlns:wne="http://schemas.microsoft.com/office/word/2006/wordml" xmlns:wps="http://schemas.microsoft.com/office/word/2010/wordprocessingShape" mc:Ignorable="w14 w15 w16se w16cid w16 w16cex w16sdtdh wp14">
   <w:abstractNum w:abstractNumId="0" w15:restartNumberingAfterBreak="0">
+    <w:nsid w:val="3B376E1E"/>
+    <w:multiLevelType w:val="hybridMultilevel"/>
+    <w:tmpl w:val="68807B40"/>
+    <w:lvl w:ilvl="0" w:tplc="2C0A000F">
+      <w:start w:val="1"/>
+      <w:numFmt w:val="decimal"/>
+      <w:lvlText w:val="%1."/>
+      <w:lvlJc w:val="left"/>
+      <w:pPr>
+        <w:ind w:left="720" w:hanging="360"/>
+      </w:pPr>
+    </w:lvl>
+    <w:lvl w:ilvl="1" w:tplc="2C0A0019" w:tentative="1">
+      <w:start w:val="1"/>
+      <w:numFmt w:val="lowerLetter"/>
+      <w:lvlText w:val="%2."/>
+      <w:lvlJc w:val="left"/>
+      <w:pPr>
+        <w:ind w:left="1440" w:hanging="360"/>
+      </w:pPr>
+    </w:lvl>
+    <w:lvl w:ilvl="2" w:tplc="2C0A001B" w:tentative="1">
+      <w:start w:val="1"/>
+      <w:numFmt w:val="lowerRoman"/>
+      <w:lvlText w:val="%3."/>
+      <w:lvlJc w:val="right"/>
+      <w:pPr>
+        <w:ind w:left="2160" w:hanging="180"/>
+      </w:pPr>
+    </w:lvl>
+    <w:lvl w:ilvl="3" w:tplc="2C0A000F" w:tentative="1">
+      <w:start w:val="1"/>
+      <w:numFmt w:val="decimal"/>
+      <w:lvlText w:val="%4."/>
+      <w:lvlJc w:val="left"/>
+      <w:pPr>
+        <w:ind w:left="2880" w:hanging="360"/>
+      </w:pPr>
+    </w:lvl>
+    <w:lvl w:ilvl="4" w:tplc="2C0A0019" w:tentative="1">
+      <w:start w:val="1"/>
+      <w:numFmt w:val="lowerLetter"/>
+      <w:lvlText w:val="%5."/>
+      <w:lvlJc w:val="left"/>
+      <w:pPr>
+        <w:ind w:left="3600" w:hanging="360"/>
+      </w:pPr>
+    </w:lvl>
+    <w:lvl w:ilvl="5" w:tplc="2C0A001B" w:tentative="1">
+      <w:start w:val="1"/>
+      <w:numFmt w:val="lowerRoman"/>
+      <w:lvlText w:val="%6."/>
+      <w:lvlJc w:val="right"/>
+      <w:pPr>
+        <w:ind w:left="4320" w:hanging="180"/>
+      </w:pPr>
+    </w:lvl>
+    <w:lvl w:ilvl="6" w:tplc="2C0A000F" w:tentative="1">
+      <w:start w:val="1"/>
+      <w:numFmt w:val="decimal"/>
+      <w:lvlText w:val="%7."/>
+      <w:lvlJc w:val="left"/>
+      <w:pPr>
+        <w:ind w:left="5040" w:hanging="360"/>
+      </w:pPr>
+    </w:lvl>
+    <w:lvl w:ilvl="7" w:tplc="2C0A0019" w:tentative="1">
+      <w:start w:val="1"/>
+      <w:numFmt w:val="lowerLetter"/>
+      <w:lvlText w:val="%8."/>
+      <w:lvlJc w:val="left"/>
+      <w:pPr>
+        <w:ind w:left="5760" w:hanging="360"/>
+      </w:pPr>
+    </w:lvl>
+    <w:lvl w:ilvl="8" w:tplc="2C0A001B" w:tentative="1">
+      <w:start w:val="1"/>
+      <w:numFmt w:val="lowerRoman"/>
+      <w:lvlText w:val="%9."/>
+      <w:lvlJc w:val="right"/>
+      <w:pPr>
+        <w:ind w:left="6480" w:hanging="180"/>
+      </w:pPr>
+    </w:lvl>
+  </w:abstractNum>
+  <w:abstractNum w:abstractNumId="1" w15:restartNumberingAfterBreak="0">
     <w:nsid w:val="7B373881"/>
     <w:multiLevelType w:val="hybridMultilevel"/>
     <w:tmpl w:val="D444D04A"/>
@@ -3374,6 +3570,9 @@
     </w:lvl>
   </w:abstractNum>
   <w:num w:numId="1">
+    <w:abstractNumId w:val="1"/>
+  </w:num>
+  <w:num w:numId="2">
     <w:abstractNumId w:val="0"/>
   </w:num>
 </w:numbering>

</xml_diff>